<commit_message>
Thesis cont. + analyses cloning
</commit_message>
<xml_diff>
--- a/Пояснительная записка.docx
+++ b/Пояснительная записка.docx
@@ -1,6 +1,6 @@
 
 <file path=word/document.xml><?xml version="1.0" encoding="utf-8"?>
-<w:document xmlns:wpc="http://schemas.microsoft.com/office/word/2010/wordprocessingCanvas" xmlns:mc="http://schemas.openxmlformats.org/markup-compatibility/2006" xmlns:o="urn:schemas-microsoft-com:office:office" xmlns:r="http://schemas.openxmlformats.org/officeDocument/2006/relationships" xmlns:m="http://schemas.openxmlformats.org/officeDocument/2006/math" xmlns:v="urn:schemas-microsoft-com:vml" xmlns:wp14="http://schemas.microsoft.com/office/word/2010/wordprocessingDrawing" xmlns:wp="http://schemas.openxmlformats.org/drawingml/2006/wordprocessingDrawing" xmlns:w10="urn:schemas-microsoft-com:office:word" xmlns:w="http://schemas.openxmlformats.org/wordprocessingml/2006/main" xmlns:w14="http://schemas.microsoft.com/office/word/2010/wordml" xmlns:w15="http://schemas.microsoft.com/office/word/2012/wordml" xmlns:wpg="http://schemas.microsoft.com/office/word/2010/wordprocessingGroup" xmlns:wpi="http://schemas.microsoft.com/office/word/2010/wordprocessingInk" xmlns:wne="http://schemas.microsoft.com/office/word/2006/wordml" xmlns:wps="http://schemas.microsoft.com/office/word/2010/wordprocessingShape" mc:Ignorable="w14 w15 wp14">
+<w:document xmlns:wpc="http://schemas.microsoft.com/office/word/2010/wordprocessingCanvas" xmlns:cx="http://schemas.microsoft.com/office/drawing/2014/chartex" xmlns:mc="http://schemas.openxmlformats.org/markup-compatibility/2006" xmlns:o="urn:schemas-microsoft-com:office:office" xmlns:r="http://schemas.openxmlformats.org/officeDocument/2006/relationships" xmlns:m="http://schemas.openxmlformats.org/officeDocument/2006/math" xmlns:v="urn:schemas-microsoft-com:vml" xmlns:wp14="http://schemas.microsoft.com/office/word/2010/wordprocessingDrawing" xmlns:wp="http://schemas.openxmlformats.org/drawingml/2006/wordprocessingDrawing" xmlns:w10="urn:schemas-microsoft-com:office:word" xmlns:w="http://schemas.openxmlformats.org/wordprocessingml/2006/main" xmlns:w14="http://schemas.microsoft.com/office/word/2010/wordml" xmlns:w15="http://schemas.microsoft.com/office/word/2012/wordml" xmlns:w16se="http://schemas.microsoft.com/office/word/2015/wordml/symex" xmlns:wpg="http://schemas.microsoft.com/office/word/2010/wordprocessingGroup" xmlns:wpi="http://schemas.microsoft.com/office/word/2010/wordprocessingInk" xmlns:wne="http://schemas.microsoft.com/office/word/2006/wordml" xmlns:wps="http://schemas.microsoft.com/office/word/2010/wordprocessingShape" mc:Ignorable="w14 w15 w16se wp14">
   <w:body>
     <w:p>
       <w:pPr>
@@ -981,8 +981,6 @@
         <w:t>Содержание</w:t>
       </w:r>
     </w:p>
-    <w:bookmarkStart w:id="0" w:name="_GoBack"/>
-    <w:bookmarkEnd w:id="0"/>
     <w:p>
       <w:pPr>
         <w:pStyle w:val="11"/>
@@ -3408,11 +3406,11 @@
         <w:lastRenderedPageBreak/>
         <w:fldChar w:fldCharType="end"/>
       </w:r>
-      <w:bookmarkStart w:id="1" w:name="_Toc524619572"/>
+      <w:bookmarkStart w:id="0" w:name="_Toc524619572"/>
       <w:r>
         <w:t>Определения, обозначения и сокращения</w:t>
       </w:r>
-      <w:bookmarkEnd w:id="1"/>
+      <w:bookmarkEnd w:id="0"/>
     </w:p>
     <w:p>
       <w:r>
@@ -3478,8 +3476,8 @@
           <w:szCs w:val="28"/>
         </w:rPr>
       </w:pPr>
-      <w:bookmarkStart w:id="2" w:name="OLE_LINK1"/>
-      <w:bookmarkStart w:id="3" w:name="OLE_LINK2"/>
+      <w:bookmarkStart w:id="1" w:name="OLE_LINK1"/>
+      <w:bookmarkStart w:id="2" w:name="OLE_LINK2"/>
       <w:r>
         <w:rPr>
           <w:b/>
@@ -3747,8 +3745,8 @@
         <w:t>.</w:t>
       </w:r>
     </w:p>
+    <w:bookmarkEnd w:id="1"/>
     <w:bookmarkEnd w:id="2"/>
-    <w:bookmarkEnd w:id="3"/>
     <w:p>
       <w:r>
         <w:rPr>
@@ -4001,6 +3999,7 @@
           <w:id w:val="1078942124"/>
           <w:citation/>
         </w:sdtPr>
+        <w:sdtEndPr/>
         <w:sdtContent>
           <w:r>
             <w:fldChar w:fldCharType="begin"/>
@@ -4078,12 +4077,12 @@
         <w:pStyle w:val="1"/>
         <w:ind w:left="720" w:firstLine="0"/>
       </w:pPr>
-      <w:bookmarkStart w:id="4" w:name="_Toc524619573"/>
+      <w:bookmarkStart w:id="3" w:name="_Toc524619573"/>
       <w:r>
         <w:lastRenderedPageBreak/>
         <w:t>Введение</w:t>
       </w:r>
-      <w:bookmarkEnd w:id="4"/>
+      <w:bookmarkEnd w:id="3"/>
     </w:p>
     <w:p>
       <w:r>
@@ -4153,6 +4152,7 @@
           <w:id w:val="1394704179"/>
           <w:citation/>
         </w:sdtPr>
+        <w:sdtEndPr/>
         <w:sdtContent>
           <w:r>
             <w:fldChar w:fldCharType="begin"/>
@@ -4724,6 +4724,7 @@
           <w:id w:val="-594631854"/>
           <w:citation/>
         </w:sdtPr>
+        <w:sdtEndPr/>
         <w:sdtContent>
           <w:r>
             <w:fldChar w:fldCharType="begin"/>
@@ -4800,7 +4801,7 @@
       <w:pPr>
         <w:pStyle w:val="1"/>
       </w:pPr>
-      <w:bookmarkStart w:id="5" w:name="_Toc524619574"/>
+      <w:bookmarkStart w:id="4" w:name="_Toc524619574"/>
       <w:r>
         <w:lastRenderedPageBreak/>
         <w:t xml:space="preserve">1 </w:t>
@@ -4808,7 +4809,7 @@
       <w:r>
         <w:t>Аналитический обзор и постановка задачи</w:t>
       </w:r>
-      <w:bookmarkEnd w:id="5"/>
+      <w:bookmarkEnd w:id="4"/>
       <w:r>
         <w:t xml:space="preserve"> </w:t>
       </w:r>
@@ -4843,7 +4844,7 @@
         <w:pStyle w:val="2"/>
         <w:jc w:val="both"/>
       </w:pPr>
-      <w:bookmarkStart w:id="6" w:name="_Toc524619575"/>
+      <w:bookmarkStart w:id="5" w:name="_Toc524619575"/>
       <w:r>
         <w:t xml:space="preserve">1.1 </w:t>
       </w:r>
@@ -4864,166 +4865,748 @@
       </w:r>
       <w:r>
         <w:t>азцов</w:t>
+      </w:r>
+      <w:bookmarkEnd w:id="5"/>
+    </w:p>
+    <w:p>
+      <w:pPr>
+        <w:rPr>
+          <w:szCs w:val="28"/>
+        </w:rPr>
+      </w:pPr>
+      <w:r>
+        <w:rPr>
+          <w:szCs w:val="28"/>
+        </w:rPr>
+        <w:t xml:space="preserve">В связи с тем, что затрагиваемая область достаточно узка, удалось обнаружить лишь два варианта решения. Первый вариант предполагает использование шаблонов системы </w:t>
+      </w:r>
+      <w:r>
+        <w:rPr>
+          <w:szCs w:val="28"/>
+          <w:lang w:val="en-US"/>
+        </w:rPr>
+        <w:t>MathCAD</w:t>
+      </w:r>
+      <w:r>
+        <w:rPr>
+          <w:szCs w:val="28"/>
+        </w:rPr>
+        <w:t xml:space="preserve"> и требует наличия предустановленного пакета САПР </w:t>
+      </w:r>
+      <w:r>
+        <w:rPr>
+          <w:szCs w:val="28"/>
+          <w:lang w:val="en-US"/>
+        </w:rPr>
+        <w:t>MathCAD</w:t>
+      </w:r>
+      <w:r>
+        <w:rPr>
+          <w:szCs w:val="28"/>
+        </w:rPr>
+        <w:t xml:space="preserve"> </w:t>
+      </w:r>
+      <w:r>
+        <w:rPr>
+          <w:szCs w:val="28"/>
+        </w:rPr>
+        <w:t xml:space="preserve">версии не ниже 6.0. Второй вариант реализован в виде файлов электронных таблиц </w:t>
+      </w:r>
+      <w:r>
+        <w:rPr>
+          <w:szCs w:val="28"/>
+          <w:lang w:val="en-US"/>
+        </w:rPr>
+        <w:t>MS </w:t>
+      </w:r>
+      <w:r>
+        <w:rPr>
+          <w:szCs w:val="28"/>
+          <w:lang w:val="en-US"/>
+        </w:rPr>
+        <w:t>Excel</w:t>
+      </w:r>
+      <w:r>
+        <w:rPr>
+          <w:szCs w:val="28"/>
+        </w:rPr>
+        <w:t xml:space="preserve"> версии не ниже 2010</w:t>
+      </w:r>
+      <w:r>
+        <w:rPr>
+          <w:szCs w:val="28"/>
+        </w:rPr>
+        <w:t>.</w:t>
+      </w:r>
+    </w:p>
+    <w:p>
+      <w:pPr>
+        <w:pStyle w:val="2"/>
+      </w:pPr>
+      <w:bookmarkStart w:id="6" w:name="_Toc524619576"/>
+      <w:r>
+        <w:t>1.2 Сравни</w:t>
+      </w:r>
+      <w:r>
+        <w:t>тельный анализ существующего ПО</w:t>
       </w:r>
       <w:bookmarkEnd w:id="6"/>
     </w:p>
     <w:p>
       <w:pPr>
         <w:rPr>
-          <w:szCs w:val="28"/>
-        </w:rPr>
-      </w:pPr>
-      <w:r>
-        <w:rPr>
-          <w:szCs w:val="28"/>
-        </w:rPr>
-        <w:t xml:space="preserve">В связи с тем, что затрагиваемая область достаточно узка, удалось обнаружить лишь два варианта решения. Первый вариант предполагает использование шаблонов системы </w:t>
-      </w:r>
-      <w:r>
-        <w:rPr>
-          <w:szCs w:val="28"/>
-          <w:lang w:val="en-US"/>
-        </w:rPr>
-        <w:t>MathCAD</w:t>
-      </w:r>
-      <w:r>
-        <w:rPr>
-          <w:szCs w:val="28"/>
-        </w:rPr>
-        <w:t xml:space="preserve"> и требует наличия предустановленного пакета САПР </w:t>
-      </w:r>
-      <w:r>
-        <w:rPr>
-          <w:szCs w:val="28"/>
-          <w:lang w:val="en-US"/>
-        </w:rPr>
-        <w:t>MathCAD</w:t>
-      </w:r>
-      <w:r>
-        <w:rPr>
-          <w:szCs w:val="28"/>
-        </w:rPr>
-        <w:t xml:space="preserve"> </w:t>
-      </w:r>
-      <w:r>
-        <w:rPr>
-          <w:szCs w:val="28"/>
-        </w:rPr>
-        <w:t xml:space="preserve">версии не ниже 6.0. Второй вариант реализован в виде файлов электронных таблиц </w:t>
-      </w:r>
-      <w:r>
-        <w:rPr>
-          <w:szCs w:val="28"/>
-          <w:lang w:val="en-US"/>
-        </w:rPr>
-        <w:t>MS </w:t>
-      </w:r>
-      <w:r>
-        <w:rPr>
-          <w:szCs w:val="28"/>
-          <w:lang w:val="en-US"/>
-        </w:rPr>
-        <w:t>Excel</w:t>
-      </w:r>
-      <w:r>
-        <w:rPr>
-          <w:szCs w:val="28"/>
-        </w:rPr>
-        <w:t xml:space="preserve"> версии не ниже 2010</w:t>
-      </w:r>
-      <w:r>
-        <w:rPr>
-          <w:szCs w:val="28"/>
-        </w:rPr>
-        <w:t>.</w:t>
+          <w:lang w:eastAsia="ru-RU"/>
+        </w:rPr>
+      </w:pPr>
+      <w:r>
+        <w:rPr>
+          <w:lang w:eastAsia="ru-RU"/>
+        </w:rPr>
+        <w:t>Для составления адекватной оценки представляется важным определить перечень параметров, по которым будет проводиться оценка существующих программных систем. Подобными параметрами могут служить следующие:</w:t>
       </w:r>
     </w:p>
     <w:p>
       <w:pPr>
-        <w:pStyle w:val="2"/>
-      </w:pPr>
-      <w:bookmarkStart w:id="7" w:name="_Toc524619576"/>
-      <w:r>
-        <w:t>1.2 Сравни</w:t>
-      </w:r>
-      <w:r>
-        <w:t>тельный анализ существующего ПО</w:t>
+        <w:rPr>
+          <w:lang w:eastAsia="ru-RU"/>
+        </w:rPr>
+      </w:pPr>
+      <w:r>
+        <w:rPr>
+          <w:lang w:eastAsia="ru-RU"/>
+        </w:rPr>
+        <w:t>- представляет ли система единое целое, а не набор утилит. Данный параметр представляется важным с точки зрения удобства использования;</w:t>
+      </w:r>
+    </w:p>
+    <w:p>
+      <w:pPr>
+        <w:rPr>
+          <w:lang w:eastAsia="ru-RU"/>
+        </w:rPr>
+      </w:pPr>
+      <w:r>
+        <w:rPr>
+          <w:lang w:eastAsia="ru-RU"/>
+        </w:rPr>
+        <w:t>- предоставляет ли система возможность формирования отчета по результатам проделанной работы;</w:t>
+      </w:r>
+    </w:p>
+    <w:p>
+      <w:pPr>
+        <w:rPr>
+          <w:lang w:eastAsia="ru-RU"/>
+        </w:rPr>
+      </w:pPr>
+      <w:r>
+        <w:rPr>
+          <w:lang w:eastAsia="ru-RU"/>
+        </w:rPr>
+        <w:t>- возможно ли сохранение результатов расчета во внешние файлы общеизвестных распространенных форматов;</w:t>
+      </w:r>
+    </w:p>
+    <w:p>
+      <w:pPr>
+        <w:rPr>
+          <w:lang w:eastAsia="ru-RU"/>
+        </w:rPr>
+      </w:pPr>
+      <w:r>
+        <w:rPr>
+          <w:lang w:eastAsia="ru-RU"/>
+        </w:rPr>
+        <w:t>- позволяет ли система проведение сравнения результатов расчета</w:t>
+      </w:r>
+      <w:r>
+        <w:rPr>
+          <w:lang w:eastAsia="ru-RU"/>
+        </w:rPr>
+        <w:t>. Данный параметр особенно важен для химических (геохимических) лабораторий, участвующих в интеркалибровках</w:t>
+      </w:r>
+      <w:r>
+        <w:rPr>
+          <w:lang w:eastAsia="ru-RU"/>
+        </w:rPr>
+        <w:t>;</w:t>
+      </w:r>
+    </w:p>
+    <w:p>
+      <w:pPr>
+        <w:rPr>
+          <w:lang w:eastAsia="ru-RU"/>
+        </w:rPr>
+      </w:pPr>
+      <w:r>
+        <w:rPr>
+          <w:lang w:eastAsia="ru-RU"/>
+        </w:rPr>
+        <w:t>- предоставляет ли система возможность одновременной работы с результатами, полученными для разных исходных данных для анализа (титров, калибровок и проч.);</w:t>
+      </w:r>
+    </w:p>
+    <w:p>
+      <w:pPr>
+        <w:rPr>
+          <w:lang w:eastAsia="ru-RU"/>
+        </w:rPr>
+      </w:pPr>
+      <w:r>
+        <w:rPr>
+          <w:lang w:eastAsia="ru-RU"/>
+        </w:rPr>
+        <w:t>- существует ли в рамках системы единое хранилище для исходных данных</w:t>
+      </w:r>
+      <w:r>
+        <w:rPr>
+          <w:lang w:eastAsia="ru-RU"/>
+        </w:rPr>
+        <w:t>. Данный параметр представляется особенно важным для химических (геохимических) лабораторий, проводящих данный вид анализов на периодической основе, т.к. в таких лабораториях периодически возникает необходимость сравнения результатов анализов для аналогичных (одинаковых) образцов;</w:t>
+      </w:r>
+    </w:p>
+    <w:p>
+      <w:pPr>
+        <w:rPr>
+          <w:lang w:eastAsia="ru-RU"/>
+        </w:rPr>
+      </w:pPr>
+      <w:r>
+        <w:rPr>
+          <w:lang w:eastAsia="ru-RU"/>
+        </w:rPr>
+        <w:lastRenderedPageBreak/>
+        <w:t>-предоставляет ли система возможность визуального контроля</w:t>
+      </w:r>
+      <w:r>
+        <w:rPr>
+          <w:lang w:eastAsia="ru-RU"/>
+        </w:rPr>
+        <w:t xml:space="preserve"> калибровочных кривых</w:t>
+      </w:r>
+      <w:r>
+        <w:rPr>
+          <w:lang w:eastAsia="ru-RU"/>
+        </w:rPr>
+        <w:t>. Данный параметр позволяет проводить не только оценку качества используемой калибровочной кривой (ее качество может быть также оценено численно по коэффициенту корреляции), но также своевременно выявлять неисправности либо сбои в работе спектрофотометрического оборудования, используемого, как правило, для получения параметров таких кривых</w:t>
+      </w:r>
+      <w:r>
+        <w:rPr>
+          <w:lang w:eastAsia="ru-RU"/>
+        </w:rPr>
+        <w:t>;</w:t>
+      </w:r>
+    </w:p>
+    <w:p>
+      <w:pPr>
+        <w:rPr>
+          <w:lang w:eastAsia="ru-RU"/>
+        </w:rPr>
+      </w:pPr>
+      <w:r>
+        <w:rPr>
+          <w:lang w:eastAsia="ru-RU"/>
+        </w:rPr>
+        <w:t>- существует ли в рамках системы ограничение на к</w:t>
+      </w:r>
+      <w:r>
+        <w:rPr>
+          <w:lang w:eastAsia="ru-RU"/>
+        </w:rPr>
+        <w:t>оличество одновременно обрабатываемых образцов</w:t>
+      </w:r>
+      <w:r>
+        <w:rPr>
+          <w:lang w:eastAsia="ru-RU"/>
+        </w:rPr>
+        <w:t>;</w:t>
+      </w:r>
+    </w:p>
+    <w:p>
+      <w:pPr>
+        <w:rPr>
+          <w:lang w:eastAsia="ru-RU"/>
+        </w:rPr>
+      </w:pPr>
+      <w:r>
+        <w:rPr>
+          <w:lang w:eastAsia="ru-RU"/>
+        </w:rPr>
+        <w:t>- существует ли в рамках системы ограничение на количество анализов, ассоциированных с данным конкретным образцом.</w:t>
+      </w:r>
+    </w:p>
+    <w:p>
+      <w:pPr>
+        <w:pStyle w:val="3"/>
+        <w:rPr>
+          <w:bCs/>
+        </w:rPr>
+      </w:pPr>
+      <w:bookmarkStart w:id="7" w:name="_Toc524619577"/>
+      <w:r>
+        <w:t xml:space="preserve">1.2.1 </w:t>
+      </w:r>
+      <w:r>
+        <w:t xml:space="preserve">Шаблоны </w:t>
+      </w:r>
+      <w:r>
+        <w:rPr>
+          <w:lang w:val="en-US"/>
+        </w:rPr>
+        <w:t>MathCAD</w:t>
       </w:r>
       <w:bookmarkEnd w:id="7"/>
     </w:p>
     <w:p>
       <w:pPr>
         <w:rPr>
-          <w:lang w:eastAsia="ru-RU"/>
-        </w:rPr>
-      </w:pPr>
-      <w:r>
-        <w:rPr>
-          <w:lang w:eastAsia="ru-RU"/>
-        </w:rPr>
-        <w:t>Для составления адекватной оценки представляется важным определить перечень параметров, по которым будет проводиться оценка существующих программных систем. Подобными параметрами могут служить следующие:</w:t>
+          <w:szCs w:val="28"/>
+        </w:rPr>
+      </w:pPr>
+      <w:r>
+        <w:rPr>
+          <w:szCs w:val="28"/>
+        </w:rPr>
+        <w:t xml:space="preserve">Так как </w:t>
+      </w:r>
+      <w:r>
+        <w:rPr>
+          <w:szCs w:val="28"/>
+        </w:rPr>
+        <w:t xml:space="preserve">Mathcad — </w:t>
+      </w:r>
+      <w:r>
+        <w:rPr>
+          <w:szCs w:val="28"/>
+        </w:rPr>
+        <w:t xml:space="preserve">это </w:t>
+      </w:r>
+      <w:r>
+        <w:rPr>
+          <w:szCs w:val="28"/>
+        </w:rPr>
+        <w:t xml:space="preserve">система компьютерной алгебры, ориентированная на подготовку интерактивных документов с вычислениями и визуальным сопровождением, </w:t>
+      </w:r>
+      <w:r>
+        <w:rPr>
+          <w:szCs w:val="28"/>
+        </w:rPr>
+        <w:t>р</w:t>
+      </w:r>
+      <w:r>
+        <w:rPr>
+          <w:szCs w:val="28"/>
+        </w:rPr>
+        <w:t>абота</w:t>
+      </w:r>
+      <w:r>
+        <w:rPr>
+          <w:szCs w:val="28"/>
+        </w:rPr>
+        <w:t xml:space="preserve">ть с шаблонами </w:t>
+      </w:r>
+      <w:r>
+        <w:rPr>
+          <w:szCs w:val="28"/>
+          <w:lang w:val="en-US"/>
+        </w:rPr>
+        <w:t>MathCAD</w:t>
+      </w:r>
+      <w:r>
+        <w:rPr>
+          <w:szCs w:val="28"/>
+        </w:rPr>
+        <w:t xml:space="preserve"> </w:t>
+      </w:r>
+      <w:r>
+        <w:rPr>
+          <w:szCs w:val="28"/>
+        </w:rPr>
+        <w:t>достаточно удобно: все операции</w:t>
+      </w:r>
+      <w:r>
+        <w:rPr>
+          <w:szCs w:val="28"/>
+        </w:rPr>
+        <w:t xml:space="preserve"> осуществля</w:t>
+      </w:r>
+      <w:r>
+        <w:rPr>
+          <w:szCs w:val="28"/>
+        </w:rPr>
+        <w:t>ю</w:t>
+      </w:r>
+      <w:r>
+        <w:rPr>
+          <w:szCs w:val="28"/>
+        </w:rPr>
+        <w:t>тся в пределах рабоч</w:t>
+      </w:r>
+      <w:r>
+        <w:rPr>
+          <w:szCs w:val="28"/>
+        </w:rPr>
+        <w:t>их</w:t>
+      </w:r>
+      <w:r>
+        <w:rPr>
+          <w:szCs w:val="28"/>
+        </w:rPr>
+        <w:t xml:space="preserve"> лист</w:t>
+      </w:r>
+      <w:r>
+        <w:rPr>
+          <w:szCs w:val="28"/>
+        </w:rPr>
+        <w:t>ов</w:t>
+      </w:r>
+      <w:r>
+        <w:rPr>
+          <w:szCs w:val="28"/>
+        </w:rPr>
+        <w:t>, на котор</w:t>
+      </w:r>
+      <w:r>
+        <w:rPr>
+          <w:szCs w:val="28"/>
+        </w:rPr>
+        <w:t>ых</w:t>
+      </w:r>
+      <w:r>
+        <w:rPr>
+          <w:szCs w:val="28"/>
+        </w:rPr>
+        <w:t xml:space="preserve"> уравнения и выражения отображаются графически, </w:t>
+      </w:r>
+      <w:r>
+        <w:rPr>
+          <w:szCs w:val="28"/>
+        </w:rPr>
+        <w:t xml:space="preserve">любое внесение изменений в данные </w:t>
+      </w:r>
+      <w:r>
+        <w:rPr>
+          <w:szCs w:val="28"/>
+        </w:rPr>
+        <w:t xml:space="preserve">визуализированной </w:t>
+      </w:r>
+      <w:r>
+        <w:rPr>
+          <w:szCs w:val="28"/>
+        </w:rPr>
+        <w:t xml:space="preserve">калибровочной кривой отражается </w:t>
+      </w:r>
+      <w:r>
+        <w:rPr>
+          <w:szCs w:val="28"/>
+        </w:rPr>
+        <w:t xml:space="preserve">как </w:t>
+      </w:r>
+      <w:r>
+        <w:rPr>
+          <w:szCs w:val="28"/>
+        </w:rPr>
+        <w:t>на ее графике</w:t>
+      </w:r>
+      <w:r>
+        <w:rPr>
+          <w:szCs w:val="28"/>
+        </w:rPr>
+        <w:t xml:space="preserve">, так и на конечных результатах. </w:t>
+      </w:r>
+      <w:r>
+        <w:rPr>
+          <w:szCs w:val="28"/>
+        </w:rPr>
+        <w:t>Для ввода формул и данных можно использовать как клавиатуру, так и специальные панели инструментов.</w:t>
+      </w:r>
+      <w:r>
+        <w:rPr>
+          <w:szCs w:val="28"/>
+        </w:rPr>
+        <w:t xml:space="preserve"> </w:t>
+      </w:r>
+      <w:r>
+        <w:rPr>
+          <w:szCs w:val="28"/>
+        </w:rPr>
+        <w:t>Стоит</w:t>
+      </w:r>
+      <w:r>
+        <w:rPr>
+          <w:szCs w:val="28"/>
+        </w:rPr>
+        <w:t>,</w:t>
+      </w:r>
+      <w:r>
+        <w:rPr>
+          <w:szCs w:val="28"/>
+        </w:rPr>
+        <w:t xml:space="preserve"> </w:t>
+      </w:r>
+      <w:r>
+        <w:rPr>
+          <w:szCs w:val="28"/>
+        </w:rPr>
+        <w:t>однако</w:t>
+      </w:r>
+      <w:r>
+        <w:rPr>
+          <w:szCs w:val="28"/>
+        </w:rPr>
+        <w:t>,</w:t>
+      </w:r>
+      <w:r>
+        <w:rPr>
+          <w:szCs w:val="28"/>
+        </w:rPr>
+        <w:t xml:space="preserve"> </w:t>
+      </w:r>
+      <w:r>
+        <w:rPr>
+          <w:szCs w:val="28"/>
+        </w:rPr>
+        <w:t>отметить, что при всех явных преимуществах данного решения</w:t>
+      </w:r>
+      <w:r>
+        <w:rPr>
+          <w:szCs w:val="28"/>
+        </w:rPr>
+        <w:t xml:space="preserve"> оно</w:t>
+      </w:r>
+      <w:r>
+        <w:rPr>
+          <w:szCs w:val="28"/>
+        </w:rPr>
+        <w:t>,</w:t>
+      </w:r>
+      <w:r>
+        <w:rPr>
+          <w:szCs w:val="28"/>
+        </w:rPr>
+        <w:t xml:space="preserve"> тем не менее</w:t>
+      </w:r>
+      <w:r>
+        <w:rPr>
+          <w:szCs w:val="28"/>
+        </w:rPr>
+        <w:t>,</w:t>
+      </w:r>
+      <w:r>
+        <w:rPr>
+          <w:szCs w:val="28"/>
+        </w:rPr>
+        <w:t xml:space="preserve"> обладает рядом серьезных недостатков, существенно затрудняющих использование в повседневной практике</w:t>
+      </w:r>
+      <w:r>
+        <w:rPr>
+          <w:szCs w:val="28"/>
+        </w:rPr>
+        <w:t xml:space="preserve"> </w:t>
+      </w:r>
+      <w:r>
+        <w:rPr>
+          <w:lang w:eastAsia="ru-RU"/>
+        </w:rPr>
+        <w:t>химических (геохимических) лабораторий</w:t>
+      </w:r>
+      <w:r>
+        <w:rPr>
+          <w:szCs w:val="28"/>
+        </w:rPr>
+        <w:t>.</w:t>
+      </w:r>
+      <w:r>
+        <w:rPr>
+          <w:szCs w:val="28"/>
+        </w:rPr>
+        <w:t xml:space="preserve"> К таковым можно отнести: </w:t>
       </w:r>
     </w:p>
     <w:p>
       <w:pPr>
         <w:rPr>
-          <w:lang w:eastAsia="ru-RU"/>
-        </w:rPr>
-      </w:pPr>
-      <w:r>
-        <w:rPr>
-          <w:lang w:eastAsia="ru-RU"/>
-        </w:rPr>
-        <w:t>- представляет ли система единое целое, а не набор утилит. Данный параметр представляется важным с точки зрения удобства использования;</w:t>
+          <w:szCs w:val="28"/>
+        </w:rPr>
+      </w:pPr>
+      <w:r>
+        <w:rPr>
+          <w:szCs w:val="28"/>
+        </w:rPr>
+        <w:t xml:space="preserve">- система состоит из набора шаблонов, каждый из которых предназначен для решения </w:t>
+      </w:r>
+      <w:r>
+        <w:rPr>
+          <w:szCs w:val="28"/>
+        </w:rPr>
+        <w:t>лишь некоторой части задачи</w:t>
+      </w:r>
+      <w:r>
+        <w:rPr>
+          <w:szCs w:val="28"/>
+        </w:rPr>
+        <w:t xml:space="preserve">, после чего пользователь должен открыть следующий шаблон, вручную внести данные и продолжить </w:t>
+      </w:r>
+      <w:r>
+        <w:rPr>
+          <w:szCs w:val="28"/>
+        </w:rPr>
+        <w:t xml:space="preserve">при необходимости </w:t>
+      </w:r>
+      <w:r>
+        <w:rPr>
+          <w:szCs w:val="28"/>
+        </w:rPr>
+        <w:t>вычисления</w:t>
+      </w:r>
+      <w:r>
+        <w:rPr>
+          <w:szCs w:val="28"/>
+        </w:rPr>
+        <w:t>. Такой подход не исключает так называемый человеческий фактор, а внесенные при переносе (копировании) ошибки сложно отследить. Повторить расчет в таком случае наиболее простое и быстрое решение</w:t>
+      </w:r>
+      <w:r>
+        <w:rPr>
+          <w:szCs w:val="28"/>
+        </w:rPr>
+        <w:t>;</w:t>
       </w:r>
     </w:p>
     <w:p>
       <w:pPr>
         <w:rPr>
-          <w:lang w:eastAsia="ru-RU"/>
-        </w:rPr>
-      </w:pPr>
-      <w:r>
-        <w:rPr>
-          <w:lang w:eastAsia="ru-RU"/>
-        </w:rPr>
-        <w:t>- предоставляет ли система возможность формирования отчета по результатам проделанной работы;</w:t>
+          <w:szCs w:val="28"/>
+        </w:rPr>
+      </w:pPr>
+      <w:r>
+        <w:rPr>
+          <w:szCs w:val="28"/>
+        </w:rPr>
+        <w:t>- отсутствует возможность формирования итогового отчета по проведенным расчетам</w:t>
+      </w:r>
+      <w:r>
+        <w:rPr>
+          <w:szCs w:val="28"/>
+        </w:rPr>
+        <w:t xml:space="preserve"> (т.е. предполагается, что пользователь будет копировать результаты расчета для каждого показателя в требуемую итоговую форму)</w:t>
+      </w:r>
+      <w:r>
+        <w:rPr>
+          <w:szCs w:val="28"/>
+        </w:rPr>
+        <w:t>. При таком подходе не исключаются ошибки, отслеживание и исправление которых по временным затратам может перечеркнуть все выгоды по применению шаблонов</w:t>
+      </w:r>
+      <w:r>
+        <w:rPr>
+          <w:szCs w:val="28"/>
+        </w:rPr>
+        <w:t>;</w:t>
       </w:r>
     </w:p>
     <w:p>
       <w:pPr>
         <w:rPr>
-          <w:lang w:eastAsia="ru-RU"/>
-        </w:rPr>
-      </w:pPr>
-      <w:r>
-        <w:rPr>
-          <w:lang w:eastAsia="ru-RU"/>
-        </w:rPr>
-        <w:t>- возможно ли сохранение результатов расчета во внешние файлы общеизвестных распространенных форматов;</w:t>
+          <w:szCs w:val="28"/>
+        </w:rPr>
+      </w:pPr>
+      <w:r>
+        <w:rPr>
+          <w:szCs w:val="28"/>
+        </w:rPr>
+        <w:t xml:space="preserve">- сохранение результатов расчета возможно </w:t>
+      </w:r>
+      <w:r>
+        <w:rPr>
+          <w:szCs w:val="28"/>
+        </w:rPr>
+        <w:t>либо</w:t>
+      </w:r>
+      <w:r>
+        <w:rPr>
+          <w:szCs w:val="28"/>
+        </w:rPr>
+        <w:t xml:space="preserve"> в виде </w:t>
+      </w:r>
+      <w:r>
+        <w:rPr>
+          <w:szCs w:val="28"/>
+          <w:lang w:val="en-US"/>
+        </w:rPr>
+        <w:t>XML</w:t>
+      </w:r>
+      <w:r>
+        <w:rPr>
+          <w:szCs w:val="28"/>
+        </w:rPr>
+        <w:t>-</w:t>
+      </w:r>
+      <w:r>
+        <w:rPr>
+          <w:szCs w:val="28"/>
+        </w:rPr>
+        <w:t>файлов, либо в двоичном</w:t>
+      </w:r>
+      <w:r>
+        <w:rPr>
+          <w:szCs w:val="28"/>
+        </w:rPr>
+        <w:t xml:space="preserve"> проприетарном формате</w:t>
+      </w:r>
+      <w:r>
+        <w:rPr>
+          <w:szCs w:val="28"/>
+        </w:rPr>
+        <w:t>, причем каждый файл соответствует одно</w:t>
+      </w:r>
+      <w:r>
+        <w:rPr>
+          <w:szCs w:val="28"/>
+        </w:rPr>
+        <w:t xml:space="preserve">му </w:t>
+      </w:r>
+      <w:r>
+        <w:rPr>
+          <w:szCs w:val="28"/>
+        </w:rPr>
+        <w:lastRenderedPageBreak/>
+        <w:t>этапу расчета одного образца</w:t>
+      </w:r>
+      <w:r>
+        <w:rPr>
+          <w:szCs w:val="28"/>
+        </w:rPr>
+        <w:t>, такой подход очень удобен в случае применения в исследовательской практике, когда требуется многократно возвращаться к данным одного анализа, однако значительно затрудняет проведение расчетов при серийных экспериментах</w:t>
+      </w:r>
+      <w:r>
+        <w:rPr>
+          <w:szCs w:val="28"/>
+        </w:rPr>
+        <w:t>;</w:t>
       </w:r>
     </w:p>
     <w:p>
       <w:pPr>
         <w:rPr>
-          <w:lang w:eastAsia="ru-RU"/>
-        </w:rPr>
-      </w:pPr>
-      <w:r>
-        <w:rPr>
-          <w:lang w:eastAsia="ru-RU"/>
-        </w:rPr>
-        <w:t>- позволяет ли система проведение сравнения результатов расчета</w:t>
-      </w:r>
-      <w:r>
-        <w:rPr>
-          <w:lang w:eastAsia="ru-RU"/>
-        </w:rPr>
-        <w:t>. Данный параметр особенно важен для химических (геохимических) лабораторий, участвующих в интеркалибровках</w:t>
-      </w:r>
-      <w:r>
-        <w:rPr>
-          <w:lang w:eastAsia="ru-RU"/>
+          <w:szCs w:val="28"/>
+        </w:rPr>
+      </w:pPr>
+      <w:r>
+        <w:rPr>
+          <w:szCs w:val="28"/>
+        </w:rPr>
+        <w:t xml:space="preserve">- отсутствует </w:t>
+      </w:r>
+      <w:r>
+        <w:rPr>
+          <w:szCs w:val="28"/>
+        </w:rPr>
+        <w:t xml:space="preserve">встроенная </w:t>
+      </w:r>
+      <w:r>
+        <w:rPr>
+          <w:szCs w:val="28"/>
+        </w:rPr>
+        <w:t>возможность проведения интеркалибровки либо сравнения результатов расчета для однотипных образцов</w:t>
+      </w:r>
+      <w:r>
+        <w:rPr>
+          <w:szCs w:val="28"/>
         </w:rPr>
         <w:t>;</w:t>
       </w:r>
@@ -5031,181 +5614,136 @@
     <w:p>
       <w:pPr>
         <w:rPr>
-          <w:lang w:eastAsia="ru-RU"/>
-        </w:rPr>
-      </w:pPr>
-      <w:r>
-        <w:rPr>
-          <w:lang w:eastAsia="ru-RU"/>
-        </w:rPr>
-        <w:t>- предоставляет ли система возможность одновременной работы с результатами, полученными для разных исходных данных для анализа (титров, калибровок и проч.);</w:t>
+          <w:szCs w:val="28"/>
+        </w:rPr>
+      </w:pPr>
+      <w:r>
+        <w:rPr>
+          <w:szCs w:val="28"/>
+        </w:rPr>
+        <w:t>- отсутствует единое хранилище для исходны</w:t>
+      </w:r>
+      <w:r>
+        <w:rPr>
+          <w:szCs w:val="28"/>
+        </w:rPr>
+        <w:t>х данных и результатов расчетов;</w:t>
       </w:r>
     </w:p>
     <w:p>
       <w:pPr>
         <w:rPr>
-          <w:lang w:eastAsia="ru-RU"/>
-        </w:rPr>
-      </w:pPr>
-      <w:r>
-        <w:rPr>
-          <w:lang w:eastAsia="ru-RU"/>
-        </w:rPr>
-        <w:t>- существует ли в рамках системы единое хранилище для исходных данных</w:t>
-      </w:r>
-      <w:r>
-        <w:rPr>
-          <w:lang w:eastAsia="ru-RU"/>
-        </w:rPr>
-        <w:t>. Данный параметр представляется особенно важным для химических (геохимических) лабораторий, проводящих данный вид анализов на периодической основе, т.к. в таких лабораториях периодически возникает необходимость сравнения результатов анализов для аналогичных (одинаковых) образцов;</w:t>
+          <w:szCs w:val="28"/>
+        </w:rPr>
+      </w:pPr>
+      <w:r>
+        <w:rPr>
+          <w:szCs w:val="28"/>
+        </w:rPr>
+        <w:t>- поскольку набор шаблонов предназначен для обсчета исключительно одного образца за один цикл, это автоматически налагает ограничения в 1 как на количество одновременно обрабатываемых образцов, так и на количество анализов</w:t>
+      </w:r>
+      <w:r>
+        <w:rPr>
+          <w:szCs w:val="28"/>
+        </w:rPr>
+        <w:t>,</w:t>
+      </w:r>
+      <w:r>
+        <w:rPr>
+          <w:szCs w:val="28"/>
+        </w:rPr>
+        <w:t xml:space="preserve"> ассоциированных с данным конкретным образцом</w:t>
+      </w:r>
+      <w:r>
+        <w:rPr>
+          <w:szCs w:val="28"/>
+        </w:rPr>
+        <w:t>, кроме того это также делает невозможным работу с результатами анализов, полученными для различных исходных настроек</w:t>
+      </w:r>
+      <w:r>
+        <w:rPr>
+          <w:szCs w:val="28"/>
+        </w:rPr>
+        <w:t>.</w:t>
       </w:r>
     </w:p>
     <w:p>
       <w:pPr>
-        <w:rPr>
-          <w:lang w:eastAsia="ru-RU"/>
-        </w:rPr>
-      </w:pPr>
-      <w:r>
-        <w:rPr>
-          <w:lang w:eastAsia="ru-RU"/>
-        </w:rPr>
-        <w:lastRenderedPageBreak/>
-        <w:t>-предоставляет ли система возможность визуального контроля</w:t>
-      </w:r>
-      <w:r>
-        <w:rPr>
-          <w:lang w:eastAsia="ru-RU"/>
-        </w:rPr>
-        <w:t xml:space="preserve"> калибровочных кривых</w:t>
-      </w:r>
-      <w:r>
-        <w:rPr>
-          <w:lang w:eastAsia="ru-RU"/>
-        </w:rPr>
-        <w:t>. Данный параметр позволяет проводить не только оценку качества используемой калибровочной кривой (ее качество может быть также оценено численно по коэффициенту корреляции), но также своевременно выявлять неисправности либо сбои в работе спектрофотометрического оборудования, используемого, как правило, для получения параметров таких кривых</w:t>
-      </w:r>
-      <w:r>
-        <w:rPr>
-          <w:lang w:eastAsia="ru-RU"/>
-        </w:rPr>
-        <w:t>;</w:t>
-      </w:r>
-    </w:p>
-    <w:p>
-      <w:pPr>
-        <w:rPr>
-          <w:lang w:eastAsia="ru-RU"/>
-        </w:rPr>
-      </w:pPr>
-      <w:r>
-        <w:rPr>
-          <w:lang w:eastAsia="ru-RU"/>
-        </w:rPr>
-        <w:t>- существует ли в рамках системы ограничение на к</w:t>
-      </w:r>
-      <w:r>
-        <w:rPr>
-          <w:lang w:eastAsia="ru-RU"/>
-        </w:rPr>
-        <w:t>оличество одновременно обрабатываемых образцов</w:t>
-      </w:r>
-      <w:r>
-        <w:rPr>
-          <w:lang w:eastAsia="ru-RU"/>
-        </w:rPr>
-        <w:t>;</w:t>
-      </w:r>
-    </w:p>
-    <w:p>
-      <w:pPr>
-        <w:rPr>
-          <w:lang w:eastAsia="ru-RU"/>
-        </w:rPr>
-      </w:pPr>
-      <w:r>
-        <w:rPr>
-          <w:lang w:eastAsia="ru-RU"/>
-        </w:rPr>
-        <w:t>- существует ли в рамках системы ограничение на количество анализов, ассоциированных с данным конкретным образцом.</w:t>
-      </w:r>
-    </w:p>
-    <w:p>
-      <w:pPr>
         <w:pStyle w:val="3"/>
-        <w:rPr>
-          <w:bCs/>
-        </w:rPr>
-      </w:pPr>
-      <w:bookmarkStart w:id="8" w:name="_Toc524619577"/>
-      <w:r>
-        <w:t xml:space="preserve">1.2.1 </w:t>
-      </w:r>
-      <w:r>
-        <w:t xml:space="preserve">Шаблоны </w:t>
+      </w:pPr>
+      <w:bookmarkStart w:id="8" w:name="_Toc524619578"/>
+      <w:r>
+        <w:t>1.2.2</w:t>
+      </w:r>
+      <w:r>
+        <w:t xml:space="preserve"> </w:t>
+      </w:r>
+      <w:r>
+        <w:t xml:space="preserve">Файлы электронных таблиц </w:t>
       </w:r>
       <w:r>
         <w:rPr>
           <w:lang w:val="en-US"/>
         </w:rPr>
-        <w:t>MathCAD</w:t>
+        <w:t>MS Excel</w:t>
       </w:r>
       <w:bookmarkEnd w:id="8"/>
     </w:p>
     <w:p>
       <w:pPr>
-        <w:rPr>
-          <w:szCs w:val="28"/>
-        </w:rPr>
-      </w:pPr>
-      <w:r>
-        <w:rPr>
-          <w:szCs w:val="28"/>
-        </w:rPr>
-        <w:t xml:space="preserve">Так как </w:t>
-      </w:r>
-      <w:r>
-        <w:rPr>
-          <w:szCs w:val="28"/>
-        </w:rPr>
-        <w:t xml:space="preserve">Mathcad — </w:t>
-      </w:r>
-      <w:r>
-        <w:rPr>
-          <w:szCs w:val="28"/>
-        </w:rPr>
-        <w:t xml:space="preserve">это </w:t>
-      </w:r>
-      <w:r>
-        <w:rPr>
-          <w:szCs w:val="28"/>
-        </w:rPr>
-        <w:t xml:space="preserve">система компьютерной алгебры, ориентированная на подготовку интерактивных документов с вычислениями и визуальным сопровождением, </w:t>
-      </w:r>
-      <w:r>
-        <w:rPr>
-          <w:szCs w:val="28"/>
-        </w:rPr>
-        <w:t>р</w:t>
-      </w:r>
-      <w:r>
-        <w:rPr>
-          <w:szCs w:val="28"/>
-        </w:rPr>
-        <w:t>абота</w:t>
-      </w:r>
-      <w:r>
-        <w:rPr>
-          <w:szCs w:val="28"/>
-        </w:rPr>
-        <w:t xml:space="preserve">ть с шаблонами </w:t>
+        <w:ind w:firstLine="709"/>
+        <w:rPr>
+          <w:szCs w:val="28"/>
+        </w:rPr>
+      </w:pPr>
+      <w:r>
+        <w:rPr>
+          <w:szCs w:val="28"/>
+        </w:rPr>
+        <w:t>Значительно</w:t>
+      </w:r>
+      <w:r>
+        <w:rPr>
+          <w:szCs w:val="28"/>
+        </w:rPr>
+        <w:t xml:space="preserve"> </w:t>
+      </w:r>
+      <w:r>
+        <w:rPr>
+          <w:szCs w:val="28"/>
+        </w:rPr>
+        <w:t xml:space="preserve">больше возможностей имеется в решении, осуществленном в виде электронных таблиц </w:t>
       </w:r>
       <w:r>
         <w:rPr>
           <w:szCs w:val="28"/>
           <w:lang w:val="en-US"/>
         </w:rPr>
-        <w:t>MathCAD</w:t>
+        <w:t>MS Excel</w:t>
+      </w:r>
+      <w:r>
+        <w:rPr>
+          <w:szCs w:val="28"/>
+        </w:rPr>
+        <w:t xml:space="preserve">. </w:t>
+      </w:r>
+      <w:r>
+        <w:rPr>
+          <w:szCs w:val="28"/>
+        </w:rPr>
+        <w:t>Все</w:t>
+      </w:r>
+      <w:r>
+        <w:rPr>
+          <w:szCs w:val="28"/>
+        </w:rPr>
+        <w:t xml:space="preserve"> расчет</w:t>
+      </w:r>
+      <w:r>
+        <w:rPr>
+          <w:szCs w:val="28"/>
+        </w:rPr>
+        <w:t>ы</w:t>
       </w:r>
       <w:r>
         <w:rPr>
@@ -5217,205 +5755,86 @@
         <w:rPr>
           <w:szCs w:val="28"/>
         </w:rPr>
-        <w:t>достаточно удобно: все операции</w:t>
-      </w:r>
-      <w:r>
-        <w:rPr>
-          <w:szCs w:val="28"/>
-        </w:rPr>
-        <w:t xml:space="preserve"> осуществля</w:t>
-      </w:r>
-      <w:r>
-        <w:rPr>
-          <w:szCs w:val="28"/>
-        </w:rPr>
-        <w:t>ю</w:t>
-      </w:r>
-      <w:r>
-        <w:rPr>
-          <w:szCs w:val="28"/>
-        </w:rPr>
-        <w:t>тся в пределах рабоч</w:t>
-      </w:r>
-      <w:r>
-        <w:rPr>
-          <w:szCs w:val="28"/>
-        </w:rPr>
-        <w:t>их</w:t>
-      </w:r>
-      <w:r>
-        <w:rPr>
-          <w:szCs w:val="28"/>
-        </w:rPr>
-        <w:t xml:space="preserve"> лист</w:t>
-      </w:r>
-      <w:r>
-        <w:rPr>
-          <w:szCs w:val="28"/>
-        </w:rPr>
-        <w:t>ов</w:t>
-      </w:r>
-      <w:r>
-        <w:rPr>
-          <w:szCs w:val="28"/>
-        </w:rPr>
-        <w:t>, на котор</w:t>
-      </w:r>
-      <w:r>
-        <w:rPr>
-          <w:szCs w:val="28"/>
-        </w:rPr>
-        <w:t>ых</w:t>
-      </w:r>
-      <w:r>
-        <w:rPr>
-          <w:szCs w:val="28"/>
-        </w:rPr>
-        <w:t xml:space="preserve"> уравнения и выражения отображаются графически, </w:t>
-      </w:r>
-      <w:r>
-        <w:rPr>
-          <w:szCs w:val="28"/>
-        </w:rPr>
-        <w:t xml:space="preserve">любое внесение изменений в данные </w:t>
-      </w:r>
-      <w:r>
-        <w:rPr>
-          <w:szCs w:val="28"/>
-        </w:rPr>
-        <w:t xml:space="preserve">визуализированной </w:t>
-      </w:r>
-      <w:r>
-        <w:rPr>
-          <w:szCs w:val="28"/>
-        </w:rPr>
-        <w:t xml:space="preserve">калибровочной кривой отражается </w:t>
-      </w:r>
-      <w:r>
-        <w:rPr>
-          <w:szCs w:val="28"/>
-        </w:rPr>
-        <w:t xml:space="preserve">как </w:t>
-      </w:r>
-      <w:r>
-        <w:rPr>
-          <w:szCs w:val="28"/>
-        </w:rPr>
-        <w:t>на ее графике</w:t>
-      </w:r>
-      <w:r>
-        <w:rPr>
-          <w:szCs w:val="28"/>
-        </w:rPr>
-        <w:t xml:space="preserve">, так и на конечных результатах. </w:t>
-      </w:r>
-      <w:r>
-        <w:rPr>
-          <w:szCs w:val="28"/>
-        </w:rPr>
-        <w:t>Для ввода формул и данных можно использовать как клавиатуру, так и специальные панели инструментов.</w:t>
-      </w:r>
-      <w:r>
-        <w:rPr>
-          <w:szCs w:val="28"/>
-        </w:rPr>
-        <w:t xml:space="preserve"> </w:t>
-      </w:r>
-      <w:r>
-        <w:rPr>
-          <w:szCs w:val="28"/>
-        </w:rPr>
-        <w:t>Стоит</w:t>
-      </w:r>
-      <w:r>
-        <w:rPr>
-          <w:szCs w:val="28"/>
-        </w:rPr>
-        <w:t>,</w:t>
-      </w:r>
-      <w:r>
-        <w:rPr>
-          <w:szCs w:val="28"/>
-        </w:rPr>
-        <w:t xml:space="preserve"> </w:t>
-      </w:r>
-      <w:r>
-        <w:rPr>
-          <w:szCs w:val="28"/>
-        </w:rPr>
-        <w:t>однако</w:t>
-      </w:r>
-      <w:r>
-        <w:rPr>
-          <w:szCs w:val="28"/>
-        </w:rPr>
-        <w:t>,</w:t>
-      </w:r>
-      <w:r>
-        <w:rPr>
-          <w:szCs w:val="28"/>
-        </w:rPr>
-        <w:t xml:space="preserve"> </w:t>
-      </w:r>
-      <w:r>
-        <w:rPr>
-          <w:szCs w:val="28"/>
-        </w:rPr>
-        <w:t>отметить, что при всех явных преимуществах данного решения</w:t>
-      </w:r>
-      <w:r>
-        <w:rPr>
-          <w:szCs w:val="28"/>
-        </w:rPr>
-        <w:t xml:space="preserve"> оно</w:t>
-      </w:r>
-      <w:r>
-        <w:rPr>
-          <w:szCs w:val="28"/>
-        </w:rPr>
-        <w:t>,</w:t>
-      </w:r>
-      <w:r>
-        <w:rPr>
-          <w:szCs w:val="28"/>
-        </w:rPr>
-        <w:t xml:space="preserve"> тем не менее</w:t>
-      </w:r>
-      <w:r>
-        <w:rPr>
-          <w:szCs w:val="28"/>
-        </w:rPr>
-        <w:t>,</w:t>
-      </w:r>
-      <w:r>
-        <w:rPr>
-          <w:szCs w:val="28"/>
-        </w:rPr>
-        <w:t xml:space="preserve"> обладает рядом серьезных недостатков, существенно затрудняющих использование в повседневной практике</w:t>
-      </w:r>
-      <w:r>
-        <w:rPr>
-          <w:szCs w:val="28"/>
-        </w:rPr>
-        <w:t xml:space="preserve"> </w:t>
-      </w:r>
-      <w:r>
-        <w:rPr>
-          <w:lang w:eastAsia="ru-RU"/>
-        </w:rPr>
-        <w:t>химических (геохимических) лабораторий</w:t>
-      </w:r>
-      <w:r>
-        <w:rPr>
-          <w:szCs w:val="28"/>
-        </w:rPr>
-        <w:t>.</w:t>
-      </w:r>
-      <w:r>
-        <w:rPr>
-          <w:szCs w:val="28"/>
-        </w:rPr>
-        <w:t xml:space="preserve"> К таковым можно отнести: </w:t>
+        <w:t>проводятся</w:t>
+      </w:r>
+      <w:r>
+        <w:rPr>
+          <w:szCs w:val="28"/>
+        </w:rPr>
+        <w:t xml:space="preserve"> в одном файле, на нескольких листах</w:t>
+      </w:r>
+      <w:r>
+        <w:rPr>
+          <w:szCs w:val="28"/>
+        </w:rPr>
+        <w:t>, причем четко разделены лист</w:t>
+      </w:r>
+      <w:r>
+        <w:rPr>
+          <w:szCs w:val="28"/>
+        </w:rPr>
+        <w:t>ы</w:t>
+      </w:r>
+      <w:r>
+        <w:rPr>
+          <w:szCs w:val="28"/>
+        </w:rPr>
+        <w:t xml:space="preserve"> для ввода исходных данных, листы, содержащие итоговые ведомости, </w:t>
+      </w:r>
+      <w:r>
+        <w:rPr>
+          <w:szCs w:val="28"/>
+        </w:rPr>
+        <w:t xml:space="preserve">а также </w:t>
+      </w:r>
+      <w:r>
+        <w:rPr>
+          <w:szCs w:val="28"/>
+        </w:rPr>
+        <w:t>лист, содержащий данные и графическое представление калибровочной кривой</w:t>
+      </w:r>
+      <w:r>
+        <w:rPr>
+          <w:szCs w:val="28"/>
+        </w:rPr>
+        <w:t>. Пересчет результатов при изменении параметров производится автоматически</w:t>
+      </w:r>
+      <w:r>
+        <w:rPr>
+          <w:szCs w:val="28"/>
+        </w:rPr>
+        <w:t xml:space="preserve"> (если иное не установлено в настройках </w:t>
+      </w:r>
+      <w:r>
+        <w:rPr>
+          <w:szCs w:val="28"/>
+          <w:lang w:val="en-US"/>
+        </w:rPr>
+        <w:t>Excel</w:t>
+      </w:r>
+      <w:r>
+        <w:rPr>
+          <w:szCs w:val="28"/>
+        </w:rPr>
+        <w:t>)</w:t>
+      </w:r>
+      <w:r>
+        <w:rPr>
+          <w:szCs w:val="28"/>
+        </w:rPr>
+        <w:t>. Результаты расчетов представлены в виде итоговых ведомостей, сформированных в зависимости от автоматически определяемой расчетной схемы</w:t>
+      </w:r>
+      <w:r>
+        <w:rPr>
+          <w:szCs w:val="28"/>
+        </w:rPr>
+        <w:t xml:space="preserve">. Однако данное решение, также не </w:t>
+      </w:r>
+      <w:r>
+        <w:rPr>
+          <w:szCs w:val="28"/>
+        </w:rPr>
+        <w:t>лишено недостатков, а именно:</w:t>
       </w:r>
     </w:p>
     <w:p>
@@ -5428,37 +5847,31 @@
         <w:rPr>
           <w:szCs w:val="28"/>
         </w:rPr>
-        <w:t xml:space="preserve">- система состоит из набора шаблонов, каждый из которых предназначен для решения </w:t>
-      </w:r>
-      <w:r>
-        <w:rPr>
-          <w:szCs w:val="28"/>
-        </w:rPr>
-        <w:t>лишь некоторой части задачи</w:t>
-      </w:r>
-      <w:r>
-        <w:rPr>
-          <w:szCs w:val="28"/>
-        </w:rPr>
-        <w:t xml:space="preserve">, после чего пользователь должен открыть следующий шаблон, вручную внести данные и продолжить </w:t>
-      </w:r>
-      <w:r>
-        <w:rPr>
-          <w:szCs w:val="28"/>
-        </w:rPr>
-        <w:t xml:space="preserve">при необходимости </w:t>
-      </w:r>
-      <w:r>
-        <w:rPr>
-          <w:szCs w:val="28"/>
-        </w:rPr>
-        <w:t>вычисления</w:t>
-      </w:r>
-      <w:r>
-        <w:rPr>
-          <w:szCs w:val="28"/>
-        </w:rPr>
-        <w:t>. Такой подход не исключает так называемый человеческий фактор, а внесенные при переносе (копировании) ошибки сложно отследить. Повторить расчет в таком случае наиболее простое и быстрое решение</w:t>
+        <w:t>- поскольку все образцы, обрабатываемые в каждом конкретном файле электронных таблиц, используют единую калибровочную кривую, а также единые настройки</w:t>
+      </w:r>
+      <w:r>
+        <w:rPr>
+          <w:szCs w:val="28"/>
+        </w:rPr>
+        <w:t xml:space="preserve"> (концентрации титрующих растворов, их нормальности и пр.), совместить расчет двух и более образцов, использующих разные вышеуказанные параметры</w:t>
+      </w:r>
+      <w:r>
+        <w:rPr>
+          <w:szCs w:val="28"/>
+        </w:rPr>
+        <w:t>, в одном файле</w:t>
+      </w:r>
+      <w:r>
+        <w:rPr>
+          <w:szCs w:val="28"/>
+        </w:rPr>
+        <w:t xml:space="preserve"> оказывается невозможны</w:t>
+      </w:r>
+      <w:r>
+        <w:rPr>
+          <w:szCs w:val="28"/>
+        </w:rPr>
+        <w:t>м</w:t>
       </w:r>
       <w:r>
         <w:rPr>
@@ -5477,25 +5890,19 @@
         <w:rPr>
           <w:szCs w:val="28"/>
         </w:rPr>
-        <w:t>- отсутствует возможность формирования итогового отчета по проведенным расчетам</w:t>
-      </w:r>
-      <w:r>
-        <w:rPr>
-          <w:szCs w:val="28"/>
-        </w:rPr>
-        <w:t xml:space="preserve"> (т.е. предполагается, что пользователь будет копировать результаты расчета для каждого показателя в требуемую итоговую форму)</w:t>
-      </w:r>
-      <w:r>
-        <w:rPr>
-          <w:szCs w:val="28"/>
-        </w:rPr>
-        <w:t>. При таком подходе не исключаются ошибки, отслеживание и исправление которых по временным затратам может перечеркнуть все выгоды по применению шаблонов</w:t>
-      </w:r>
-      <w:r>
-        <w:rPr>
-          <w:szCs w:val="28"/>
-        </w:rPr>
-        <w:t>;</w:t>
+        <w:t xml:space="preserve">- провести интеркалибровку либо сравнение возможно лишь при совпадении параметров, упомянутых </w:t>
+      </w:r>
+      <w:r>
+        <w:rPr>
+          <w:szCs w:val="28"/>
+        </w:rPr>
+        <w:t>в</w:t>
+      </w:r>
+      <w:r>
+        <w:rPr>
+          <w:szCs w:val="28"/>
+        </w:rPr>
+        <w:t xml:space="preserve"> предыдущем пункте, а также несколько доработав электронные таблицы, что предполагает наличие соответствующих навыков у пользователя;</w:t>
       </w:r>
     </w:p>
     <w:p>
@@ -5508,75 +5915,7 @@
         <w:rPr>
           <w:szCs w:val="28"/>
         </w:rPr>
-        <w:t xml:space="preserve">- сохранение результатов расчета возможно </w:t>
-      </w:r>
-      <w:r>
-        <w:rPr>
-          <w:szCs w:val="28"/>
-        </w:rPr>
-        <w:t>либо</w:t>
-      </w:r>
-      <w:r>
-        <w:rPr>
-          <w:szCs w:val="28"/>
-        </w:rPr>
-        <w:t xml:space="preserve"> в виде </w:t>
-      </w:r>
-      <w:r>
-        <w:rPr>
-          <w:szCs w:val="28"/>
-          <w:lang w:val="en-US"/>
-        </w:rPr>
-        <w:t>XML</w:t>
-      </w:r>
-      <w:r>
-        <w:rPr>
-          <w:szCs w:val="28"/>
-        </w:rPr>
-        <w:t>-</w:t>
-      </w:r>
-      <w:r>
-        <w:rPr>
-          <w:szCs w:val="28"/>
-        </w:rPr>
-        <w:t>файлов, либо в двоичном</w:t>
-      </w:r>
-      <w:r>
-        <w:rPr>
-          <w:szCs w:val="28"/>
-        </w:rPr>
-        <w:t xml:space="preserve"> проприетарном формате</w:t>
-      </w:r>
-      <w:r>
-        <w:rPr>
-          <w:szCs w:val="28"/>
-        </w:rPr>
-        <w:t>, причем каждый файл соответствует одно</w:t>
-      </w:r>
-      <w:r>
-        <w:rPr>
-          <w:szCs w:val="28"/>
-        </w:rPr>
-        <w:t xml:space="preserve">му </w:t>
-      </w:r>
-      <w:r>
-        <w:rPr>
-          <w:szCs w:val="28"/>
-        </w:rPr>
-        <w:lastRenderedPageBreak/>
-        <w:t>этапу расчета одного образца</w:t>
-      </w:r>
-      <w:r>
-        <w:rPr>
-          <w:szCs w:val="28"/>
-        </w:rPr>
-        <w:t>, такой подход очень удобен в случае применения в исследовательской практике, когда требуется многократно возвращаться к данным одного анализа, однако значительно затрудняет проведение расчетов при серийных экспериментах</w:t>
-      </w:r>
-      <w:r>
-        <w:rPr>
-          <w:szCs w:val="28"/>
-        </w:rPr>
-        <w:t>;</w:t>
+        <w:t>- количество образцов, обрабатываемых в одном файле (за один раз) ограничено 30;</w:t>
       </w:r>
     </w:p>
     <w:p>
@@ -5589,25 +5928,8 @@
         <w:rPr>
           <w:szCs w:val="28"/>
         </w:rPr>
-        <w:t xml:space="preserve">- отсутствует </w:t>
-      </w:r>
-      <w:r>
-        <w:rPr>
-          <w:szCs w:val="28"/>
-        </w:rPr>
-        <w:t xml:space="preserve">встроенная </w:t>
-      </w:r>
-      <w:r>
-        <w:rPr>
-          <w:szCs w:val="28"/>
-        </w:rPr>
-        <w:t>возможность проведения интеркалибровки либо сравнения результатов расчета для однотипных образцов</w:t>
-      </w:r>
-      <w:r>
-        <w:rPr>
-          <w:szCs w:val="28"/>
-        </w:rPr>
-        <w:t>;</w:t>
+        <w:lastRenderedPageBreak/>
+        <w:t>- поскольку в данном решении не проводится разграничение между анализом образца и образцом, это автоматически налагает ограничение на количество анализов, ассоциированных с данным конкретным образцом, равное 1 (система не предполагает, что один образец может быть многократно проанализирован);</w:t>
       </w:r>
     </w:p>
     <w:p>
@@ -5639,25 +5961,14 @@
         <w:rPr>
           <w:szCs w:val="28"/>
         </w:rPr>
-        <w:t>- поскольку набор шаблонов предназначен для обсчета исключительно одного образца за один цикл, это автоматически налагает ограничения в 1 как на количество одновременно обрабатываемых образцов, так и на количество анализов</w:t>
-      </w:r>
-      <w:r>
-        <w:rPr>
-          <w:szCs w:val="28"/>
-        </w:rPr>
-        <w:t>,</w:t>
-      </w:r>
-      <w:r>
-        <w:rPr>
-          <w:szCs w:val="28"/>
-        </w:rPr>
-        <w:t xml:space="preserve"> ассоциированных с данным конкретным образцом</w:t>
-      </w:r>
-      <w:r>
-        <w:rPr>
-          <w:szCs w:val="28"/>
-        </w:rPr>
-        <w:t>, кроме того это также делает невозможным работу с результатами анализов, полученными для различных исходных настроек</w:t>
+        <w:t xml:space="preserve">-экспортировать результаты расчета можно использую штатные средства </w:t>
+      </w:r>
+      <w:r>
+        <w:rPr>
+          <w:szCs w:val="28"/>
+          <w:lang w:val="en-US"/>
+        </w:rPr>
+        <w:t>MS Excel</w:t>
       </w:r>
       <w:r>
         <w:rPr>
@@ -5670,451 +5981,141 @@
       <w:pPr>
         <w:pStyle w:val="3"/>
       </w:pPr>
-      <w:bookmarkStart w:id="9" w:name="_Toc524619578"/>
-      <w:r>
-        <w:t>1.2.2</w:t>
+      <w:bookmarkStart w:id="9" w:name="_Toc524619579"/>
+      <w:r>
+        <w:t>1.2.3</w:t>
       </w:r>
       <w:r>
         <w:t xml:space="preserve"> </w:t>
       </w:r>
       <w:r>
-        <w:t xml:space="preserve">Файлы электронных таблиц </w:t>
-      </w:r>
-      <w:r>
-        <w:rPr>
-          <w:lang w:val="en-US"/>
-        </w:rPr>
-        <w:t>MS Excel</w:t>
+        <w:t>Итоговое сравнение</w:t>
       </w:r>
       <w:bookmarkEnd w:id="9"/>
+      <w:r>
+        <w:t xml:space="preserve"> </w:t>
+      </w:r>
     </w:p>
     <w:p>
       <w:pPr>
-        <w:ind w:firstLine="709"/>
-        <w:rPr>
-          <w:szCs w:val="28"/>
-        </w:rPr>
-      </w:pPr>
-      <w:r>
-        <w:rPr>
-          <w:szCs w:val="28"/>
-        </w:rPr>
-        <w:t>Значительно</w:t>
-      </w:r>
-      <w:r>
-        <w:rPr>
-          <w:szCs w:val="28"/>
-        </w:rPr>
-        <w:t xml:space="preserve"> </w:t>
-      </w:r>
-      <w:r>
-        <w:rPr>
-          <w:szCs w:val="28"/>
-        </w:rPr>
-        <w:t xml:space="preserve">больше возможностей имеется в решении, осуществленном в виде электронных таблиц </w:t>
-      </w:r>
-      <w:r>
-        <w:rPr>
-          <w:szCs w:val="28"/>
-          <w:lang w:val="en-US"/>
-        </w:rPr>
-        <w:t>MS Excel</w:t>
-      </w:r>
-      <w:r>
-        <w:rPr>
-          <w:szCs w:val="28"/>
-        </w:rPr>
-        <w:t xml:space="preserve">. </w:t>
-      </w:r>
-      <w:r>
-        <w:rPr>
-          <w:szCs w:val="28"/>
-        </w:rPr>
-        <w:t>Все</w:t>
-      </w:r>
-      <w:r>
-        <w:rPr>
-          <w:szCs w:val="28"/>
-        </w:rPr>
-        <w:t xml:space="preserve"> расчет</w:t>
-      </w:r>
-      <w:r>
-        <w:rPr>
-          <w:szCs w:val="28"/>
-        </w:rPr>
-        <w:t>ы</w:t>
-      </w:r>
-      <w:r>
-        <w:rPr>
-          <w:szCs w:val="28"/>
-        </w:rPr>
-        <w:t xml:space="preserve"> </w:t>
-      </w:r>
-      <w:r>
-        <w:rPr>
-          <w:szCs w:val="28"/>
-        </w:rPr>
-        <w:t>проводятся</w:t>
-      </w:r>
-      <w:r>
-        <w:rPr>
-          <w:szCs w:val="28"/>
-        </w:rPr>
-        <w:t xml:space="preserve"> в одном файле, на нескольких листах</w:t>
-      </w:r>
-      <w:r>
-        <w:rPr>
-          <w:szCs w:val="28"/>
-        </w:rPr>
-        <w:t>, причем четко разделены лист</w:t>
-      </w:r>
-      <w:r>
-        <w:rPr>
-          <w:szCs w:val="28"/>
-        </w:rPr>
-        <w:t>ы</w:t>
-      </w:r>
-      <w:r>
-        <w:rPr>
-          <w:szCs w:val="28"/>
-        </w:rPr>
-        <w:t xml:space="preserve"> для ввода исходных данных, листы, содержащие итоговые ведомости, </w:t>
-      </w:r>
-      <w:r>
-        <w:rPr>
-          <w:szCs w:val="28"/>
-        </w:rPr>
-        <w:t xml:space="preserve">а также </w:t>
-      </w:r>
-      <w:r>
-        <w:rPr>
-          <w:szCs w:val="28"/>
-        </w:rPr>
-        <w:t>лист, содержащий данные и графическое представление калибровочной кривой</w:t>
-      </w:r>
-      <w:r>
-        <w:rPr>
-          <w:szCs w:val="28"/>
-        </w:rPr>
-        <w:t>. Пересчет результатов при изменении параметров производится автоматически</w:t>
-      </w:r>
-      <w:r>
-        <w:rPr>
-          <w:szCs w:val="28"/>
-        </w:rPr>
-        <w:t xml:space="preserve"> (если иное не установлено в настройках </w:t>
-      </w:r>
-      <w:r>
-        <w:rPr>
-          <w:szCs w:val="28"/>
-          <w:lang w:val="en-US"/>
-        </w:rPr>
-        <w:t>Excel</w:t>
-      </w:r>
-      <w:r>
-        <w:rPr>
-          <w:szCs w:val="28"/>
-        </w:rPr>
-        <w:t>)</w:t>
-      </w:r>
-      <w:r>
-        <w:rPr>
-          <w:szCs w:val="28"/>
-        </w:rPr>
-        <w:t>. Результаты расчетов представлены в виде итоговых ведомостей, сформированных в зависимости от автоматически определяемой расчетной схемы</w:t>
-      </w:r>
-      <w:r>
-        <w:rPr>
-          <w:szCs w:val="28"/>
-        </w:rPr>
-        <w:t xml:space="preserve">. Однако данное решение, также не </w:t>
-      </w:r>
-      <w:r>
-        <w:rPr>
-          <w:szCs w:val="28"/>
-        </w:rPr>
-        <w:t>лишено недостатков, а именно:</w:t>
+        <w:rPr>
+          <w:lang w:eastAsia="ru-RU"/>
+        </w:rPr>
+      </w:pPr>
+      <w:r>
+        <w:rPr>
+          <w:lang w:eastAsia="ru-RU"/>
+        </w:rPr>
+        <w:t xml:space="preserve">Итоговые результаты сравнительного анализа двух программных систем приведены в </w:t>
+      </w:r>
+      <w:r>
+        <w:rPr>
+          <w:lang w:eastAsia="ru-RU"/>
+        </w:rPr>
+        <w:fldChar w:fldCharType="begin"/>
+      </w:r>
+      <w:r>
+        <w:rPr>
+          <w:lang w:eastAsia="ru-RU"/>
+        </w:rPr>
+        <w:instrText xml:space="preserve"> REF _Ref523659002 \h </w:instrText>
+      </w:r>
+      <w:r>
+        <w:rPr>
+          <w:lang w:eastAsia="ru-RU"/>
+        </w:rPr>
+      </w:r>
+      <w:r>
+        <w:rPr>
+          <w:lang w:eastAsia="ru-RU"/>
+        </w:rPr>
+        <w:fldChar w:fldCharType="separate"/>
+      </w:r>
+      <w:r>
+        <w:t xml:space="preserve">Таблица </w:t>
+      </w:r>
+      <w:r>
+        <w:rPr>
+          <w:noProof/>
+        </w:rPr>
+        <w:t>1</w:t>
+      </w:r>
+      <w:r>
+        <w:rPr>
+          <w:lang w:eastAsia="ru-RU"/>
+        </w:rPr>
+        <w:fldChar w:fldCharType="end"/>
+      </w:r>
+      <w:r>
+        <w:rPr>
+          <w:lang w:eastAsia="ru-RU"/>
+        </w:rPr>
+        <w:t>.</w:t>
       </w:r>
     </w:p>
     <w:p>
       <w:pPr>
         <w:rPr>
-          <w:szCs w:val="28"/>
-        </w:rPr>
-      </w:pPr>
-      <w:r>
-        <w:rPr>
-          <w:szCs w:val="28"/>
-        </w:rPr>
-        <w:t>- поскольку все образцы, обрабатываемые в каждом конкретном файле электронных таблиц, используют единую калибровочную кривую, а также единые настройки</w:t>
-      </w:r>
-      <w:r>
-        <w:rPr>
-          <w:szCs w:val="28"/>
-        </w:rPr>
-        <w:t xml:space="preserve"> (концентрации титрующих растворов, их нормальности и пр.), совместить расчет двух и более образцов, использующих разные вышеуказанные параметры</w:t>
-      </w:r>
-      <w:r>
-        <w:rPr>
-          <w:szCs w:val="28"/>
-        </w:rPr>
-        <w:t>, в одном файле</w:t>
-      </w:r>
-      <w:r>
-        <w:rPr>
-          <w:szCs w:val="28"/>
-        </w:rPr>
-        <w:t xml:space="preserve"> оказывается невозможны</w:t>
-      </w:r>
-      <w:r>
-        <w:rPr>
-          <w:szCs w:val="28"/>
-        </w:rPr>
-        <w:t>м</w:t>
-      </w:r>
-      <w:r>
-        <w:rPr>
-          <w:szCs w:val="28"/>
-        </w:rPr>
-        <w:t>;</w:t>
-      </w:r>
+          <w:lang w:eastAsia="ru-RU"/>
+        </w:rPr>
+      </w:pPr>
     </w:p>
     <w:p>
-      <w:pPr>
-        <w:rPr>
-          <w:szCs w:val="28"/>
-        </w:rPr>
-      </w:pPr>
-      <w:r>
-        <w:rPr>
-          <w:szCs w:val="28"/>
-        </w:rPr>
-        <w:t xml:space="preserve">- провести интеркалибровку либо сравнение возможно лишь при совпадении параметров, упомянутых </w:t>
-      </w:r>
-      <w:r>
-        <w:rPr>
-          <w:szCs w:val="28"/>
-        </w:rPr>
-        <w:t>в</w:t>
-      </w:r>
-      <w:r>
-        <w:rPr>
-          <w:szCs w:val="28"/>
-        </w:rPr>
-        <w:t xml:space="preserve"> предыдущем пункте, а также несколько доработав электронные таблицы, что предполагает наличие соответствующих навыков у пользователя;</w:t>
-      </w:r>
-    </w:p>
-    <w:p>
-      <w:pPr>
-        <w:rPr>
-          <w:szCs w:val="28"/>
-        </w:rPr>
-      </w:pPr>
-      <w:r>
-        <w:rPr>
-          <w:szCs w:val="28"/>
-        </w:rPr>
-        <w:t>- количество образцов, обрабатываемых в одном файле (за один раз) ограничено 30;</w:t>
-      </w:r>
-    </w:p>
-    <w:p>
-      <w:pPr>
-        <w:rPr>
-          <w:szCs w:val="28"/>
-        </w:rPr>
-      </w:pPr>
-      <w:r>
-        <w:rPr>
-          <w:szCs w:val="28"/>
-        </w:rPr>
-        <w:lastRenderedPageBreak/>
-        <w:t>- поскольку в данном решении не проводится разграничение между анализом образца и образцом, это автоматически налагает ограничение на количество анализов, ассоциированных с данным конкретным образцом, равное 1 (система не предполагает, что один образец может быть многократно проанализирован);</w:t>
-      </w:r>
-    </w:p>
-    <w:p>
-      <w:pPr>
-        <w:rPr>
-          <w:szCs w:val="28"/>
-        </w:rPr>
-      </w:pPr>
-      <w:r>
-        <w:rPr>
-          <w:szCs w:val="28"/>
-        </w:rPr>
-        <w:t>- отсутствует единое хранилище для исходны</w:t>
-      </w:r>
-      <w:r>
-        <w:rPr>
-          <w:szCs w:val="28"/>
-        </w:rPr>
-        <w:t>х данных и результатов расчетов;</w:t>
-      </w:r>
-    </w:p>
-    <w:p>
-      <w:pPr>
-        <w:rPr>
-          <w:szCs w:val="28"/>
-        </w:rPr>
-      </w:pPr>
-      <w:r>
-        <w:rPr>
-          <w:szCs w:val="28"/>
-        </w:rPr>
-        <w:t xml:space="preserve">-экспортировать результаты расчета можно использую штатные средства </w:t>
-      </w:r>
-      <w:r>
-        <w:rPr>
-          <w:szCs w:val="28"/>
-          <w:lang w:val="en-US"/>
-        </w:rPr>
-        <w:t>MS Excel</w:t>
-      </w:r>
-      <w:r>
-        <w:rPr>
-          <w:szCs w:val="28"/>
-        </w:rPr>
-        <w:t>.</w:t>
-      </w:r>
-    </w:p>
-    <w:p>
-      <w:pPr>
-        <w:pStyle w:val="3"/>
-      </w:pPr>
-      <w:bookmarkStart w:id="10" w:name="_Toc524619579"/>
-      <w:r>
-        <w:t>1.2.3</w:t>
-      </w:r>
-      <w:r>
-        <w:t xml:space="preserve"> </w:t>
-      </w:r>
-      <w:r>
-        <w:t>Итоговое сравнение</w:t>
+      <w:bookmarkStart w:id="10" w:name="_Ref523659002"/>
+      <w:bookmarkStart w:id="11" w:name="_Ref523658998"/>
+      <w:r>
+        <w:t xml:space="preserve">Таблица </w:t>
+      </w:r>
+      <w:r>
+        <w:rPr>
+          <w:noProof/>
+        </w:rPr>
+        <w:fldChar w:fldCharType="begin"/>
+      </w:r>
+      <w:r>
+        <w:rPr>
+          <w:noProof/>
+        </w:rPr>
+        <w:instrText xml:space="preserve"> SEQ Таблица \* ARABIC </w:instrText>
+      </w:r>
+      <w:r>
+        <w:rPr>
+          <w:noProof/>
+        </w:rPr>
+        <w:fldChar w:fldCharType="separate"/>
+      </w:r>
+      <w:r>
+        <w:rPr>
+          <w:noProof/>
+        </w:rPr>
+        <w:t>1</w:t>
+      </w:r>
+      <w:r>
+        <w:rPr>
+          <w:noProof/>
+        </w:rPr>
+        <w:fldChar w:fldCharType="end"/>
       </w:r>
       <w:bookmarkEnd w:id="10"/>
       <w:r>
-        <w:t xml:space="preserve"> </w:t>
-      </w:r>
-    </w:p>
-    <w:p>
-      <w:pPr>
-        <w:rPr>
-          <w:lang w:eastAsia="ru-RU"/>
-        </w:rPr>
-      </w:pPr>
-      <w:r>
-        <w:rPr>
-          <w:lang w:eastAsia="ru-RU"/>
-        </w:rPr>
-        <w:t xml:space="preserve">Итоговые результаты сравнительного анализа двух программных систем приведены в </w:t>
-      </w:r>
-      <w:r>
-        <w:rPr>
-          <w:lang w:eastAsia="ru-RU"/>
-        </w:rPr>
-        <w:fldChar w:fldCharType="begin"/>
-      </w:r>
-      <w:r>
-        <w:rPr>
-          <w:lang w:eastAsia="ru-RU"/>
-        </w:rPr>
-        <w:instrText xml:space="preserve"> REF _Ref523659002 \h </w:instrText>
-      </w:r>
-      <w:r>
-        <w:rPr>
-          <w:lang w:eastAsia="ru-RU"/>
-        </w:rPr>
-      </w:r>
-      <w:r>
-        <w:rPr>
-          <w:lang w:eastAsia="ru-RU"/>
-        </w:rPr>
-        <w:fldChar w:fldCharType="separate"/>
-      </w:r>
-      <w:r>
-        <w:t xml:space="preserve">Таблица </w:t>
-      </w:r>
-      <w:r>
-        <w:rPr>
-          <w:noProof/>
-        </w:rPr>
-        <w:t>1</w:t>
-      </w:r>
-      <w:r>
-        <w:rPr>
-          <w:lang w:eastAsia="ru-RU"/>
-        </w:rPr>
-        <w:fldChar w:fldCharType="end"/>
-      </w:r>
-      <w:r>
-        <w:rPr>
-          <w:lang w:eastAsia="ru-RU"/>
-        </w:rPr>
-        <w:t>.</w:t>
-      </w:r>
-    </w:p>
-    <w:p>
-      <w:pPr>
-        <w:rPr>
-          <w:lang w:eastAsia="ru-RU"/>
-        </w:rPr>
-      </w:pPr>
-    </w:p>
-    <w:p>
-      <w:bookmarkStart w:id="11" w:name="_Ref523659002"/>
-      <w:bookmarkStart w:id="12" w:name="_Ref523658998"/>
-      <w:r>
-        <w:t xml:space="preserve">Таблица </w:t>
-      </w:r>
-      <w:r>
-        <w:rPr>
-          <w:noProof/>
-        </w:rPr>
-        <w:fldChar w:fldCharType="begin"/>
-      </w:r>
-      <w:r>
-        <w:rPr>
-          <w:noProof/>
-        </w:rPr>
-        <w:instrText xml:space="preserve"> SEQ Таблица \* ARABIC </w:instrText>
-      </w:r>
-      <w:r>
-        <w:rPr>
-          <w:noProof/>
-        </w:rPr>
-        <w:fldChar w:fldCharType="separate"/>
-      </w:r>
-      <w:r>
-        <w:rPr>
-          <w:noProof/>
-        </w:rPr>
-        <w:t>1</w:t>
-      </w:r>
-      <w:r>
-        <w:rPr>
-          <w:noProof/>
-        </w:rPr>
-        <w:fldChar w:fldCharType="end"/>
+        <w:t xml:space="preserve"> – </w:t>
+      </w:r>
+      <w:r>
+        <w:t xml:space="preserve">сравнительная оценка </w:t>
+      </w:r>
+      <w:r>
+        <w:t>реализаци</w:t>
+      </w:r>
+      <w:r>
+        <w:t>и</w:t>
+      </w:r>
+      <w:r>
+        <w:t xml:space="preserve"> основных требований пользователя в </w:t>
+      </w:r>
+      <w:r>
+        <w:t>ПО, применяемом для автоматизации расчетов химических анализов солевых образцов</w:t>
       </w:r>
       <w:bookmarkEnd w:id="11"/>
-      <w:r>
-        <w:t xml:space="preserve"> – </w:t>
-      </w:r>
-      <w:r>
-        <w:t xml:space="preserve">сравнительная оценка </w:t>
-      </w:r>
-      <w:r>
-        <w:t>реализаци</w:t>
-      </w:r>
-      <w:r>
-        <w:t>и</w:t>
-      </w:r>
-      <w:r>
-        <w:t xml:space="preserve"> основных требований пользователя в </w:t>
-      </w:r>
-      <w:r>
-        <w:t>ПО, применяемом для автоматизации расчетов химических анализов солевых образцов</w:t>
-      </w:r>
-      <w:bookmarkEnd w:id="12"/>
     </w:p>
     <w:p>
       <w:pPr>
@@ -6803,7 +6804,7 @@
       <w:pPr>
         <w:pStyle w:val="2"/>
       </w:pPr>
-      <w:bookmarkStart w:id="13" w:name="_Toc524619580"/>
+      <w:bookmarkStart w:id="12" w:name="_Toc524619580"/>
       <w:r>
         <w:t>1.3</w:t>
       </w:r>
@@ -6813,7 +6814,7 @@
       <w:r>
         <w:t>Постановка задачи</w:t>
       </w:r>
-      <w:bookmarkEnd w:id="13"/>
+      <w:bookmarkEnd w:id="12"/>
     </w:p>
     <w:p>
       <w:pPr>
@@ -6841,6 +6842,7 @@
           <w:id w:val="-200470574"/>
           <w:citation/>
         </w:sdtPr>
+        <w:sdtEndPr/>
         <w:sdtContent>
           <w:r>
             <w:rPr>
@@ -7526,6 +7528,7 @@
           <w:id w:val="1271656776"/>
           <w:citation/>
         </w:sdtPr>
+        <w:sdtEndPr/>
         <w:sdtContent>
           <w:r>
             <w:rPr>
@@ -7685,6 +7688,7 @@
           <w:id w:val="-991714929"/>
           <w:citation/>
         </w:sdtPr>
+        <w:sdtEndPr/>
         <w:sdtContent>
           <w:r>
             <w:rPr>
@@ -8611,7 +8615,7 @@
       <w:pPr>
         <w:pStyle w:val="1"/>
       </w:pPr>
-      <w:bookmarkStart w:id="14" w:name="_Toc524619581"/>
+      <w:bookmarkStart w:id="13" w:name="_Toc524619581"/>
       <w:r>
         <w:lastRenderedPageBreak/>
         <w:t>2</w:t>
@@ -8622,17 +8626,17 @@
       <w:r>
         <w:t>Методы и модели, положенные в основу проекта</w:t>
       </w:r>
-      <w:bookmarkEnd w:id="14"/>
+      <w:bookmarkEnd w:id="13"/>
     </w:p>
     <w:p>
       <w:pPr>
         <w:pStyle w:val="2"/>
         <w:jc w:val="both"/>
       </w:pPr>
-      <w:bookmarkStart w:id="15" w:name="_Ref523858894"/>
-      <w:bookmarkStart w:id="16" w:name="_Ref523858900"/>
-      <w:bookmarkStart w:id="17" w:name="_Ref523858904"/>
-      <w:bookmarkStart w:id="18" w:name="_Toc524619582"/>
+      <w:bookmarkStart w:id="14" w:name="_Ref523858894"/>
+      <w:bookmarkStart w:id="15" w:name="_Ref523858900"/>
+      <w:bookmarkStart w:id="16" w:name="_Ref523858904"/>
+      <w:bookmarkStart w:id="17" w:name="_Toc524619582"/>
       <w:r>
         <w:t>2</w:t>
       </w:r>
@@ -8642,10 +8646,10 @@
       <w:r>
         <w:t>Методика определения принадлежности солевых образцов к соответствующему типу</w:t>
       </w:r>
+      <w:bookmarkEnd w:id="14"/>
       <w:bookmarkEnd w:id="15"/>
       <w:bookmarkEnd w:id="16"/>
       <w:bookmarkEnd w:id="17"/>
-      <w:bookmarkEnd w:id="18"/>
     </w:p>
     <w:p>
       <w:pPr>
@@ -9439,6 +9443,7 @@
           <w:id w:val="-300695162"/>
           <w:citation/>
         </w:sdtPr>
+        <w:sdtEndPr/>
         <w:sdtContent>
           <w:r>
             <w:rPr>
@@ -9888,7 +9893,7 @@
                 <w:lang w:val="en-US"/>
               </w:rPr>
             </w:pPr>
-            <w:bookmarkStart w:id="19" w:name="_Ref523657534"/>
+            <w:bookmarkStart w:id="18" w:name="_Ref523657534"/>
             <w:r>
               <w:rPr>
                 <w:i w:val="0"/>
@@ -9954,7 +9959,7 @@
               </w:rPr>
               <w:t>)</w:t>
             </w:r>
-            <w:bookmarkEnd w:id="19"/>
+            <w:bookmarkEnd w:id="18"/>
           </w:p>
         </w:tc>
       </w:tr>
@@ -11487,7 +11492,7 @@
                 <w:lang w:val="en-US"/>
               </w:rPr>
             </w:pPr>
-            <w:bookmarkStart w:id="20" w:name="_Ref523657538"/>
+            <w:bookmarkStart w:id="19" w:name="_Ref523657538"/>
             <w:r>
               <w:rPr>
                 <w:i w:val="0"/>
@@ -11553,7 +11558,7 @@
               </w:rPr>
               <w:t>)</w:t>
             </w:r>
-            <w:bookmarkEnd w:id="20"/>
+            <w:bookmarkEnd w:id="19"/>
           </w:p>
         </w:tc>
       </w:tr>
@@ -12227,7 +12232,7 @@
                 <w:lang w:val="en-US"/>
               </w:rPr>
             </w:pPr>
-            <w:bookmarkStart w:id="21" w:name="_Ref523859800"/>
+            <w:bookmarkStart w:id="20" w:name="_Ref523859800"/>
             <w:r>
               <w:rPr>
                 <w:i w:val="0"/>
@@ -12293,7 +12298,7 @@
               </w:rPr>
               <w:t>)</w:t>
             </w:r>
-            <w:bookmarkEnd w:id="21"/>
+            <w:bookmarkEnd w:id="20"/>
           </w:p>
         </w:tc>
       </w:tr>
@@ -13038,7 +13043,7 @@
                 <w:lang w:val="en-US"/>
               </w:rPr>
             </w:pPr>
-            <w:bookmarkStart w:id="22" w:name="_Ref523860437"/>
+            <w:bookmarkStart w:id="21" w:name="_Ref523860437"/>
             <w:r>
               <w:rPr>
                 <w:i w:val="0"/>
@@ -13104,7 +13109,7 @@
               </w:rPr>
               <w:t>)</w:t>
             </w:r>
-            <w:bookmarkEnd w:id="22"/>
+            <w:bookmarkEnd w:id="21"/>
           </w:p>
         </w:tc>
       </w:tr>
@@ -13747,7 +13752,7 @@
                 <w:lang w:val="en-US"/>
               </w:rPr>
             </w:pPr>
-            <w:bookmarkStart w:id="23" w:name="_Ref523860440"/>
+            <w:bookmarkStart w:id="22" w:name="_Ref523860440"/>
             <w:r>
               <w:rPr>
                 <w:rFonts w:eastAsiaTheme="minorEastAsia"/>
@@ -13820,7 +13825,7 @@
               </w:rPr>
               <w:t>)</w:t>
             </w:r>
-            <w:bookmarkEnd w:id="23"/>
+            <w:bookmarkEnd w:id="22"/>
           </w:p>
         </w:tc>
       </w:tr>
@@ -14291,7 +14296,7 @@
                 <w:lang w:val="en-US"/>
               </w:rPr>
             </w:pPr>
-            <w:bookmarkStart w:id="24" w:name="_Ref523860516"/>
+            <w:bookmarkStart w:id="23" w:name="_Ref523860516"/>
             <w:r>
               <w:rPr>
                 <w:rFonts w:eastAsiaTheme="minorEastAsia"/>
@@ -14364,7 +14369,7 @@
               </w:rPr>
               <w:t>)</w:t>
             </w:r>
-            <w:bookmarkEnd w:id="24"/>
+            <w:bookmarkEnd w:id="23"/>
           </w:p>
         </w:tc>
       </w:tr>
@@ -14652,7 +14657,7 @@
       <w:pPr>
         <w:spacing w:after="360"/>
       </w:pPr>
-      <w:bookmarkStart w:id="25" w:name="_Ref523660638"/>
+      <w:bookmarkStart w:id="24" w:name="_Ref523660638"/>
       <w:r>
         <w:t xml:space="preserve">Таблица </w:t>
       </w:r>
@@ -14686,7 +14691,7 @@
         </w:rPr>
         <w:fldChar w:fldCharType="end"/>
       </w:r>
-      <w:bookmarkEnd w:id="25"/>
+      <w:bookmarkEnd w:id="24"/>
       <w:r>
         <w:t xml:space="preserve"> – </w:t>
       </w:r>
@@ -15691,7 +15696,7 @@
         <w:pStyle w:val="2"/>
         <w:jc w:val="both"/>
       </w:pPr>
-      <w:bookmarkStart w:id="26" w:name="_Toc524619583"/>
+      <w:bookmarkStart w:id="25" w:name="_Toc524619583"/>
       <w:r>
         <w:lastRenderedPageBreak/>
         <w:t>2</w:t>
@@ -15708,7 +15713,7 @@
       <w:r>
         <w:t>Методы оценки корректности проведения анализа и применения расчетной схемы</w:t>
       </w:r>
-      <w:bookmarkEnd w:id="26"/>
+      <w:bookmarkEnd w:id="25"/>
     </w:p>
     <w:p>
       <w:pPr>
@@ -16835,8 +16840,8 @@
         <w:pStyle w:val="2"/>
         <w:jc w:val="both"/>
       </w:pPr>
-      <w:bookmarkStart w:id="27" w:name="_Ref523946837"/>
-      <w:bookmarkStart w:id="28" w:name="_Toc524619584"/>
+      <w:bookmarkStart w:id="26" w:name="_Ref523946837"/>
+      <w:bookmarkStart w:id="27" w:name="_Toc524619584"/>
       <w:r>
         <w:t>2</w:t>
       </w:r>
@@ -16852,8 +16857,8 @@
       <w:r>
         <w:t>Метод определения сухого веса образца</w:t>
       </w:r>
+      <w:bookmarkEnd w:id="26"/>
       <w:bookmarkEnd w:id="27"/>
-      <w:bookmarkEnd w:id="28"/>
     </w:p>
     <w:p>
       <w:pPr>
@@ -16963,6 +16968,7 @@
           <w:id w:val="-564489059"/>
           <w:citation/>
         </w:sdtPr>
+        <w:sdtEndPr/>
         <w:sdtContent>
           <w:r>
             <w:rPr>
@@ -20303,7 +20309,7 @@
         <w:pStyle w:val="1"/>
         <w:ind w:right="2834"/>
       </w:pPr>
-      <w:bookmarkStart w:id="29" w:name="_Toc524619585"/>
+      <w:bookmarkStart w:id="28" w:name="_Toc524619585"/>
       <w:r>
         <w:lastRenderedPageBreak/>
         <w:t>3</w:t>
@@ -20314,17 +20320,17 @@
       <w:r>
         <w:t>Проектирование приложения</w:t>
       </w:r>
-      <w:bookmarkEnd w:id="29"/>
+      <w:bookmarkEnd w:id="28"/>
     </w:p>
     <w:p>
       <w:pPr>
         <w:pStyle w:val="2"/>
       </w:pPr>
-      <w:bookmarkStart w:id="30" w:name="_Toc524619586"/>
+      <w:bookmarkStart w:id="29" w:name="_Toc524619586"/>
       <w:r>
         <w:t>3.1 Описание функциональности приложения</w:t>
       </w:r>
-      <w:bookmarkEnd w:id="30"/>
+      <w:bookmarkEnd w:id="29"/>
     </w:p>
     <w:p>
       <w:pPr>
@@ -20465,7 +20471,7 @@
         <w:spacing w:after="240"/>
         <w:jc w:val="center"/>
       </w:pPr>
-      <w:bookmarkStart w:id="31" w:name="_Ref523763980"/>
+      <w:bookmarkStart w:id="30" w:name="_Ref523763980"/>
       <w:r>
         <w:t xml:space="preserve">Рисунок </w:t>
       </w:r>
@@ -20499,7 +20505,7 @@
         </w:rPr>
         <w:fldChar w:fldCharType="end"/>
       </w:r>
-      <w:bookmarkEnd w:id="31"/>
+      <w:bookmarkEnd w:id="30"/>
       <w:r>
         <w:t xml:space="preserve"> </w:t>
       </w:r>
@@ -20519,18 +20525,18 @@
           <w:lang w:eastAsia="ru-RU"/>
         </w:rPr>
         <w:drawing>
-          <wp:anchor distT="0" distB="0" distL="114300" distR="114300" simplePos="0" relativeHeight="251677696" behindDoc="0" locked="0" layoutInCell="1" allowOverlap="1" wp14:anchorId="6CAD0960" wp14:editId="454D8AC8">
+          <wp:anchor distT="0" distB="0" distL="114300" distR="114300" simplePos="0" relativeHeight="251695104" behindDoc="0" locked="0" layoutInCell="1" allowOverlap="1" wp14:anchorId="111B80ED" wp14:editId="672DAD02">
             <wp:simplePos x="0" y="0"/>
             <wp:positionH relativeFrom="margin">
-              <wp:posOffset>0</wp:posOffset>
+              <wp:align>left</wp:align>
             </wp:positionH>
             <wp:positionV relativeFrom="paragraph">
-              <wp:posOffset>1373569</wp:posOffset>
+              <wp:posOffset>1502410</wp:posOffset>
             </wp:positionV>
-            <wp:extent cx="6108065" cy="2758440"/>
+            <wp:extent cx="6152515" cy="2291715"/>
             <wp:effectExtent l="0" t="0" r="0" b="0"/>
             <wp:wrapTopAndBottom/>
-            <wp:docPr id="41" name="Рисунок 41"/>
+            <wp:docPr id="3" name="Рисунок 3"/>
             <wp:cNvGraphicFramePr>
               <a:graphicFrameLocks xmlns:a="http://schemas.openxmlformats.org/drawingml/2006/main" noChangeAspect="1"/>
             </wp:cNvGraphicFramePr>
@@ -20538,7 +20544,7 @@
               <a:graphicData uri="http://schemas.openxmlformats.org/drawingml/2006/picture">
                 <pic:pic xmlns:pic="http://schemas.openxmlformats.org/drawingml/2006/picture">
                   <pic:nvPicPr>
-                    <pic:cNvPr id="0" name="Picture 38"/>
+                    <pic:cNvPr id="0" name="Picture 21"/>
                     <pic:cNvPicPr>
                       <a:picLocks noChangeAspect="1" noChangeArrowheads="1"/>
                     </pic:cNvPicPr>
@@ -20559,7 +20565,7 @@
                   <pic:spPr bwMode="auto">
                     <a:xfrm>
                       <a:off x="0" y="0"/>
-                      <a:ext cx="6108065" cy="2758440"/>
+                      <a:ext cx="6152515" cy="2291715"/>
                     </a:xfrm>
                     <a:prstGeom prst="rect">
                       <a:avLst/>
@@ -20670,10 +20676,10 @@
     </w:p>
     <w:p>
       <w:pPr>
-        <w:spacing w:after="240"/>
+        <w:spacing w:before="240" w:after="240"/>
         <w:jc w:val="center"/>
       </w:pPr>
-      <w:bookmarkStart w:id="32" w:name="_Ref523765597"/>
+      <w:bookmarkStart w:id="31" w:name="_Ref523765597"/>
       <w:r>
         <w:t xml:space="preserve">Рисунок </w:t>
       </w:r>
@@ -20707,7 +20713,7 @@
         </w:rPr>
         <w:fldChar w:fldCharType="end"/>
       </w:r>
-      <w:bookmarkEnd w:id="32"/>
+      <w:bookmarkEnd w:id="31"/>
       <w:r>
         <w:t xml:space="preserve"> – Варианты использования системы (часть работа с образцами)</w:t>
       </w:r>
@@ -20720,80 +20726,23 @@
       </w:pPr>
       <w:r>
         <w:rPr>
+          <w:noProof/>
           <w:lang w:eastAsia="ru-RU"/>
         </w:rPr>
         <w:lastRenderedPageBreak/>
-        <w:t xml:space="preserve">Часть диаграмма вариантов использования системы, отражающая основные функции, необходимые пользователю для работы с данными калибровочных кривых, показана на </w:t>
-      </w:r>
-      <w:r>
-        <w:rPr>
-          <w:lang w:eastAsia="ru-RU"/>
-        </w:rPr>
-        <w:fldChar w:fldCharType="begin"/>
-      </w:r>
-      <w:r>
-        <w:rPr>
-          <w:lang w:eastAsia="ru-RU"/>
-        </w:rPr>
-        <w:instrText xml:space="preserve"> REF _Ref523765876 \h </w:instrText>
-      </w:r>
-      <w:r>
-        <w:rPr>
-          <w:lang w:eastAsia="ru-RU"/>
-        </w:rPr>
-      </w:r>
-      <w:r>
-        <w:rPr>
-          <w:lang w:eastAsia="ru-RU"/>
-        </w:rPr>
-        <w:fldChar w:fldCharType="separate"/>
-      </w:r>
-      <w:r>
-        <w:t xml:space="preserve">Рисунок </w:t>
-      </w:r>
-      <w:r>
-        <w:rPr>
-          <w:noProof/>
-        </w:rPr>
-        <w:t>3</w:t>
-      </w:r>
-      <w:r>
-        <w:rPr>
-          <w:lang w:eastAsia="ru-RU"/>
-        </w:rPr>
-        <w:fldChar w:fldCharType="end"/>
-      </w:r>
-      <w:r>
-        <w:rPr>
-          <w:lang w:eastAsia="ru-RU"/>
-        </w:rPr>
-        <w:t>. Основные задачи, решаемые на данном этапе следующие: ввод новой калибровочной кривой, редактирование данных существующей калибровочной кривой, просмотр графика калибровочной кривой, удаление существующей калибровочной кривой (в случае, если отсутствуют связанные с ней данные анализов).</w:t>
-      </w:r>
-    </w:p>
-    <w:p>
-      <w:pPr>
-        <w:spacing w:after="240"/>
-        <w:jc w:val="center"/>
-      </w:pPr>
-      <w:bookmarkStart w:id="33" w:name="_Ref523765876"/>
-      <w:r>
-        <w:rPr>
-          <w:noProof/>
-          <w:lang w:eastAsia="ru-RU"/>
-        </w:rPr>
         <w:drawing>
-          <wp:anchor distT="0" distB="0" distL="114300" distR="114300" simplePos="0" relativeHeight="251679744" behindDoc="0" locked="0" layoutInCell="1" allowOverlap="1" wp14:anchorId="4AD1EB81" wp14:editId="72448D53">
+          <wp:anchor distT="0" distB="0" distL="114300" distR="114300" simplePos="0" relativeHeight="251697152" behindDoc="0" locked="0" layoutInCell="1" allowOverlap="1" wp14:anchorId="1AED8F47" wp14:editId="269E5A9B">
             <wp:simplePos x="0" y="0"/>
-            <wp:positionH relativeFrom="column">
-              <wp:posOffset>0</wp:posOffset>
+            <wp:positionH relativeFrom="margin">
+              <wp:align>left</wp:align>
             </wp:positionH>
             <wp:positionV relativeFrom="paragraph">
-              <wp:posOffset>252730</wp:posOffset>
+              <wp:posOffset>1877788</wp:posOffset>
             </wp:positionV>
-            <wp:extent cx="6149340" cy="4086860"/>
+            <wp:extent cx="6151880" cy="4074160"/>
             <wp:effectExtent l="0" t="0" r="0" b="0"/>
             <wp:wrapTopAndBottom/>
-            <wp:docPr id="48" name="Рисунок 48"/>
+            <wp:docPr id="4" name="Рисунок 4"/>
             <wp:cNvGraphicFramePr>
               <a:graphicFrameLocks xmlns:a="http://schemas.openxmlformats.org/drawingml/2006/main" noChangeAspect="1"/>
             </wp:cNvGraphicFramePr>
@@ -20801,7 +20750,7 @@
               <a:graphicData uri="http://schemas.openxmlformats.org/drawingml/2006/picture">
                 <pic:pic xmlns:pic="http://schemas.openxmlformats.org/drawingml/2006/picture">
                   <pic:nvPicPr>
-                    <pic:cNvPr id="0" name="Picture 43"/>
+                    <pic:cNvPr id="0" name="Picture 22"/>
                     <pic:cNvPicPr>
                       <a:picLocks noChangeAspect="1" noChangeArrowheads="1"/>
                     </pic:cNvPicPr>
@@ -20822,7 +20771,7 @@
                   <pic:spPr bwMode="auto">
                     <a:xfrm>
                       <a:off x="0" y="0"/>
-                      <a:ext cx="6149340" cy="4086860"/>
+                      <a:ext cx="6151880" cy="4074160"/>
                     </a:xfrm>
                     <a:prstGeom prst="rect">
                       <a:avLst/>
@@ -20845,97 +20794,175 @@
         </w:drawing>
       </w:r>
       <w:r>
+        <w:rPr>
+          <w:lang w:eastAsia="ru-RU"/>
+        </w:rPr>
+        <w:t xml:space="preserve">Часть диаграмма вариантов использования системы, отражающая основные функции, необходимые пользователю для работы с данными калибровочных кривых, показана на </w:t>
+      </w:r>
+      <w:r>
+        <w:rPr>
+          <w:lang w:eastAsia="ru-RU"/>
+        </w:rPr>
+        <w:fldChar w:fldCharType="begin"/>
+      </w:r>
+      <w:r>
+        <w:rPr>
+          <w:lang w:eastAsia="ru-RU"/>
+        </w:rPr>
+        <w:instrText xml:space="preserve"> REF _Ref523765876 \h </w:instrText>
+      </w:r>
+      <w:r>
+        <w:rPr>
+          <w:lang w:eastAsia="ru-RU"/>
+        </w:rPr>
+      </w:r>
+      <w:r>
+        <w:rPr>
+          <w:lang w:eastAsia="ru-RU"/>
+        </w:rPr>
+        <w:fldChar w:fldCharType="separate"/>
+      </w:r>
+      <w:r>
         <w:t xml:space="preserve">Рисунок </w:t>
       </w:r>
       <w:r>
         <w:rPr>
           <w:noProof/>
         </w:rPr>
-        <w:fldChar w:fldCharType="begin"/>
-      </w:r>
-      <w:r>
-        <w:rPr>
-          <w:noProof/>
-        </w:rPr>
-        <w:instrText xml:space="preserve"> SEQ Рисунок \* ARABIC </w:instrText>
-      </w:r>
-      <w:r>
-        <w:rPr>
-          <w:noProof/>
-        </w:rPr>
-        <w:fldChar w:fldCharType="separate"/>
-      </w:r>
-      <w:r>
-        <w:rPr>
-          <w:noProof/>
-        </w:rPr>
         <w:t>3</w:t>
       </w:r>
       <w:r>
         <w:rPr>
-          <w:noProof/>
+          <w:lang w:eastAsia="ru-RU"/>
         </w:rPr>
         <w:fldChar w:fldCharType="end"/>
       </w:r>
-      <w:bookmarkEnd w:id="33"/>
-      <w:r>
-        <w:t xml:space="preserve"> – Варианты использования системы (часть работа с данными калибровочных кривых)</w:t>
+      <w:r>
+        <w:rPr>
+          <w:lang w:eastAsia="ru-RU"/>
+        </w:rPr>
+        <w:t>. Основные задачи, решаемые на данном этапе следующие: ввод новой калибровочной кривой, редактирование данных существующей калибровочной кривой, просмотр графика калибровочной кривой, удаление существующей калибровочной кривой (в случае, если отсутствуют связанные с ней данные анализов).</w:t>
       </w:r>
     </w:p>
     <w:p>
-      <w:r>
-        <w:rPr>
-          <w:lang w:eastAsia="ru-RU"/>
-        </w:rPr>
-        <w:t xml:space="preserve">Часть диаграмма вариантов использования системы, отражающая основные функции, необходимые пользователю для работы с данными анализов, показана на </w:t>
-      </w:r>
-      <w:r>
-        <w:rPr>
-          <w:lang w:eastAsia="ru-RU"/>
+      <w:pPr>
+        <w:spacing w:after="240"/>
+        <w:jc w:val="center"/>
+      </w:pPr>
+      <w:bookmarkStart w:id="32" w:name="_Ref523765876"/>
+      <w:r>
+        <w:t xml:space="preserve">Рисунок </w:t>
+      </w:r>
+      <w:r>
+        <w:rPr>
+          <w:noProof/>
         </w:rPr>
         <w:fldChar w:fldCharType="begin"/>
       </w:r>
       <w:r>
         <w:rPr>
-          <w:lang w:eastAsia="ru-RU"/>
-        </w:rPr>
-        <w:instrText xml:space="preserve"> REF _Ref523766656 \h </w:instrText>
-      </w:r>
-      <w:r>
-        <w:rPr>
-          <w:lang w:eastAsia="ru-RU"/>
-        </w:rPr>
-      </w:r>
-      <w:r>
-        <w:rPr>
-          <w:lang w:eastAsia="ru-RU"/>
+          <w:noProof/>
+        </w:rPr>
+        <w:instrText xml:space="preserve"> SEQ Рисунок \* ARABIC </w:instrText>
+      </w:r>
+      <w:r>
+        <w:rPr>
+          <w:noProof/>
         </w:rPr>
         <w:fldChar w:fldCharType="separate"/>
       </w:r>
       <w:r>
-        <w:t xml:space="preserve">Рисунок </w:t>
-      </w:r>
-      <w:r>
         <w:rPr>
           <w:noProof/>
         </w:rPr>
-        <w:t>4</w:t>
-      </w:r>
-      <w:r>
-        <w:rPr>
-          <w:lang w:eastAsia="ru-RU"/>
+        <w:t>3</w:t>
+      </w:r>
+      <w:r>
+        <w:rPr>
+          <w:noProof/>
         </w:rPr>
         <w:fldChar w:fldCharType="end"/>
       </w:r>
-      <w:r>
-        <w:rPr>
-          <w:lang w:eastAsia="ru-RU"/>
-        </w:rPr>
-        <w:t>. Основные задачи, решаемые на данном этапе следующие: ввод данных новых анализов, редактирование данных существующих анализов, расчет результатов (с обязательным выбором схемы расчета). После того, как произведен расчет возможно распечатать его результаты, или сравнить результаты расчета одного анализа с результатами расчета другого (при условии одинаковости расчетной схемы).</w:t>
+      <w:bookmarkEnd w:id="32"/>
+      <w:r>
+        <w:t xml:space="preserve"> – Варианты использования системы (часть работа с данными калибровочных кривых)</w:t>
       </w:r>
     </w:p>
     <w:p>
-      <w:pPr>
+      <w:r>
+        <w:rPr>
+          <w:lang w:eastAsia="ru-RU"/>
+        </w:rPr>
+        <w:t xml:space="preserve">Часть диаграмма вариантов использования системы, отражающая основные функции, необходимые пользователю для работы с данными анализов, показана на </w:t>
+      </w:r>
+      <w:r>
+        <w:rPr>
+          <w:lang w:eastAsia="ru-RU"/>
+        </w:rPr>
+        <w:fldChar w:fldCharType="begin"/>
+      </w:r>
+      <w:r>
+        <w:rPr>
+          <w:lang w:eastAsia="ru-RU"/>
+        </w:rPr>
+        <w:instrText xml:space="preserve"> REF _Ref523766656 \h </w:instrText>
+      </w:r>
+      <w:r>
+        <w:rPr>
+          <w:lang w:eastAsia="ru-RU"/>
+        </w:rPr>
+      </w:r>
+      <w:r>
+        <w:rPr>
+          <w:lang w:eastAsia="ru-RU"/>
+        </w:rPr>
+        <w:fldChar w:fldCharType="separate"/>
+      </w:r>
+      <w:r>
+        <w:t xml:space="preserve">Рисунок </w:t>
+      </w:r>
+      <w:r>
+        <w:rPr>
+          <w:noProof/>
+        </w:rPr>
+        <w:t>4</w:t>
+      </w:r>
+      <w:r>
+        <w:rPr>
+          <w:lang w:eastAsia="ru-RU"/>
+        </w:rPr>
+        <w:fldChar w:fldCharType="end"/>
+      </w:r>
+      <w:r>
+        <w:rPr>
+          <w:lang w:eastAsia="ru-RU"/>
+        </w:rPr>
+        <w:t>. Основные задачи, решаемые на данном этапе следующие: ввод данных новых анализов, редактирование данных существующих анализов, расчет результатов (с обязательным выбором схемы расчета). После того, как произведен расчет возможно распечатать его результаты, или сравнить результаты расчета одного анализа с результатами расчета другого (при условии одинаковости расчетной схемы)</w:t>
+      </w:r>
+      <w:r>
+        <w:rPr>
+          <w:lang w:eastAsia="ru-RU"/>
+        </w:rPr>
+        <w:t xml:space="preserve">, также экспортировать результаты расчета в файл в формате </w:t>
+      </w:r>
+      <w:r>
+        <w:rPr>
+          <w:lang w:val="en-US" w:eastAsia="ru-RU"/>
+        </w:rPr>
+        <w:t>MS Excel</w:t>
+      </w:r>
+      <w:bookmarkStart w:id="33" w:name="_GoBack"/>
+      <w:bookmarkEnd w:id="33"/>
+      <w:r>
+        <w:rPr>
+          <w:lang w:eastAsia="ru-RU"/>
+        </w:rPr>
+        <w:t>.</w:t>
+      </w:r>
+    </w:p>
+    <w:p>
+      <w:pPr>
+        <w:spacing w:before="240" w:after="120"/>
         <w:jc w:val="center"/>
       </w:pPr>
       <w:bookmarkStart w:id="34" w:name="_Ref523766656"/>
@@ -20946,18 +20973,18 @@
         </w:rPr>
         <w:lastRenderedPageBreak/>
         <w:drawing>
-          <wp:anchor distT="0" distB="0" distL="114300" distR="114300" simplePos="0" relativeHeight="251681792" behindDoc="0" locked="0" layoutInCell="1" allowOverlap="1" wp14:anchorId="4AEEA4B5" wp14:editId="4031A1D3">
+          <wp:anchor distT="0" distB="0" distL="114300" distR="114300" simplePos="0" relativeHeight="251699200" behindDoc="0" locked="0" layoutInCell="1" allowOverlap="1">
             <wp:simplePos x="0" y="0"/>
-            <wp:positionH relativeFrom="column">
-              <wp:posOffset>0</wp:posOffset>
+            <wp:positionH relativeFrom="margin">
+              <wp:align>left</wp:align>
             </wp:positionH>
             <wp:positionV relativeFrom="paragraph">
-              <wp:posOffset>252730</wp:posOffset>
+              <wp:posOffset>189633</wp:posOffset>
             </wp:positionV>
-            <wp:extent cx="6148070" cy="5600700"/>
+            <wp:extent cx="6146800" cy="5988050"/>
             <wp:effectExtent l="0" t="0" r="0" b="0"/>
             <wp:wrapTopAndBottom/>
-            <wp:docPr id="52" name="Рисунок 52"/>
+            <wp:docPr id="6" name="Рисунок 6"/>
             <wp:cNvGraphicFramePr>
               <a:graphicFrameLocks xmlns:a="http://schemas.openxmlformats.org/drawingml/2006/main" noChangeAspect="1"/>
             </wp:cNvGraphicFramePr>
@@ -20965,7 +20992,7 @@
               <a:graphicData uri="http://schemas.openxmlformats.org/drawingml/2006/picture">
                 <pic:pic xmlns:pic="http://schemas.openxmlformats.org/drawingml/2006/picture">
                   <pic:nvPicPr>
-                    <pic:cNvPr id="0" name="Picture 47"/>
+                    <pic:cNvPr id="0" name="Picture 24"/>
                     <pic:cNvPicPr>
                       <a:picLocks noChangeAspect="1" noChangeArrowheads="1"/>
                     </pic:cNvPicPr>
@@ -20986,7 +21013,7 @@
                   <pic:spPr bwMode="auto">
                     <a:xfrm>
                       <a:off x="0" y="0"/>
-                      <a:ext cx="6148070" cy="5600700"/>
+                      <a:ext cx="6146800" cy="5988050"/>
                     </a:xfrm>
                     <a:prstGeom prst="rect">
                       <a:avLst/>
@@ -21507,7 +21534,7 @@
             <v:imagedata r:id="rId14" o:title=""/>
             <w10:wrap type="topAndBottom"/>
           </v:shape>
-          <o:OLEObject Type="Embed" ProgID="Visio.Drawing.15" ShapeID="_x0000_s1026" DrawAspect="Content" ObjectID="_1598361436" r:id="rId15"/>
+          <o:OLEObject Type="Embed" ProgID="Visio.Drawing.15" ShapeID="_x0000_s1026" DrawAspect="Content" ObjectID="_1598375574" r:id="rId15"/>
         </w:object>
       </w:r>
       <w:r>
@@ -21951,6 +21978,7 @@
           <w:id w:val="-1257362461"/>
           <w:citation/>
         </w:sdtPr>
+        <w:sdtEndPr/>
         <w:sdtContent>
           <w:r>
             <w:rPr>
@@ -22862,6 +22890,7 @@
           <w:id w:val="-1099014911"/>
           <w:citation/>
         </w:sdtPr>
+        <w:sdtEndPr/>
         <w:sdtContent>
           <w:r>
             <w:rPr>
@@ -22965,7 +22994,7 @@
             <v:imagedata r:id="rId17" o:title=""/>
             <w10:wrap type="topAndBottom"/>
           </v:shape>
-          <o:OLEObject Type="Embed" ProgID="Visio.Drawing.15" ShapeID="_x0000_s1027" DrawAspect="Content" ObjectID="_1598361437" r:id="rId18"/>
+          <o:OLEObject Type="Embed" ProgID="Visio.Drawing.15" ShapeID="_x0000_s1027" DrawAspect="Content" ObjectID="_1598375575" r:id="rId18"/>
         </w:object>
       </w:r>
       <w:r>
@@ -23028,6 +23057,7 @@
           <w:id w:val="1391854031"/>
           <w:citation/>
         </w:sdtPr>
+        <w:sdtEndPr/>
         <w:sdtContent>
           <w:r>
             <w:rPr>
@@ -23516,6 +23546,7 @@
           <w:id w:val="-1137257275"/>
           <w:citation/>
         </w:sdtPr>
+        <w:sdtEndPr/>
         <w:sdtContent>
           <w:r>
             <w:rPr>
@@ -23648,6 +23679,7 @@
           <w:id w:val="616569016"/>
           <w:citation/>
         </w:sdtPr>
+        <w:sdtEndPr/>
         <w:sdtContent>
           <w:r>
             <w:rPr>
@@ -23955,7 +23987,7 @@
             <v:imagedata r:id="rId19" o:title=""/>
             <w10:wrap type="topAndBottom"/>
           </v:shape>
-          <o:OLEObject Type="Embed" ProgID="Visio.Drawing.15" ShapeID="_x0000_s1029" DrawAspect="Content" ObjectID="_1598361438" r:id="rId20"/>
+          <o:OLEObject Type="Embed" ProgID="Visio.Drawing.15" ShapeID="_x0000_s1029" DrawAspect="Content" ObjectID="_1598375576" r:id="rId20"/>
         </w:object>
       </w:r>
       <w:r>
@@ -25105,7 +25137,7 @@
             <v:imagedata r:id="rId21" o:title=""/>
             <w10:wrap type="topAndBottom"/>
           </v:shape>
-          <o:OLEObject Type="Embed" ProgID="Visio.Drawing.15" ShapeID="_x0000_s1032" DrawAspect="Content" ObjectID="_1598361439" r:id="rId22"/>
+          <o:OLEObject Type="Embed" ProgID="Visio.Drawing.15" ShapeID="_x0000_s1032" DrawAspect="Content" ObjectID="_1598375577" r:id="rId22"/>
         </w:object>
       </w:r>
       <w:r>
@@ -25831,7 +25863,7 @@
             <v:imagedata r:id="rId23" o:title=""/>
             <w10:wrap type="topAndBottom"/>
           </v:shape>
-          <o:OLEObject Type="Embed" ProgID="Visio.Drawing.15" ShapeID="_x0000_s1034" DrawAspect="Content" ObjectID="_1598361440" r:id="rId24"/>
+          <o:OLEObject Type="Embed" ProgID="Visio.Drawing.15" ShapeID="_x0000_s1034" DrawAspect="Content" ObjectID="_1598375578" r:id="rId24"/>
         </w:object>
       </w:r>
       <w:r>
@@ -26086,7 +26118,7 @@
             <v:imagedata r:id="rId25" o:title=""/>
             <w10:wrap type="topAndBottom"/>
           </v:shape>
-          <o:OLEObject Type="Embed" ProgID="Visio.Drawing.15" ShapeID="_x0000_s1036" DrawAspect="Content" ObjectID="_1598361441" r:id="rId26"/>
+          <o:OLEObject Type="Embed" ProgID="Visio.Drawing.15" ShapeID="_x0000_s1036" DrawAspect="Content" ObjectID="_1598375579" r:id="rId26"/>
         </w:object>
       </w:r>
       <w:r>
@@ -26178,6 +26210,7 @@
           <w:id w:val="676088907"/>
           <w:citation/>
         </w:sdtPr>
+        <w:sdtEndPr/>
         <w:sdtContent>
           <w:r>
             <w:rPr>
@@ -26439,6 +26472,7 @@
           <w:id w:val="-42450242"/>
           <w:citation/>
         </w:sdtPr>
+        <w:sdtEndPr/>
         <w:sdtContent>
           <w:r>
             <w:rPr>
@@ -26651,7 +26685,7 @@
             <v:imagedata r:id="rId27" o:title=""/>
             <w10:wrap type="topAndBottom"/>
           </v:shape>
-          <o:OLEObject Type="Embed" ProgID="Visio.Drawing.15" ShapeID="_x0000_s1040" DrawAspect="Content" ObjectID="_1598361442" r:id="rId28"/>
+          <o:OLEObject Type="Embed" ProgID="Visio.Drawing.15" ShapeID="_x0000_s1040" DrawAspect="Content" ObjectID="_1598375580" r:id="rId28"/>
         </w:object>
       </w:r>
       <w:r>
@@ -26910,7 +26944,7 @@
             <w10:wrap type="topAndBottom"/>
             <w10:anchorlock/>
           </v:shape>
-          <o:OLEObject Type="Embed" ProgID="Visio.Drawing.15" ShapeID="_x0000_s1043" DrawAspect="Content" ObjectID="_1598361443" r:id="rId30"/>
+          <o:OLEObject Type="Embed" ProgID="Visio.Drawing.15" ShapeID="_x0000_s1043" DrawAspect="Content" ObjectID="_1598375581" r:id="rId30"/>
         </w:object>
       </w:r>
       <w:r>
@@ -26981,19 +27015,7 @@
       </w:pPr>
       <w:bookmarkStart w:id="58" w:name="_Toc524619601"/>
       <w:r>
-        <w:t>5</w:t>
-      </w:r>
-      <w:r>
-        <w:t>.</w:t>
-      </w:r>
-      <w:r>
-        <w:t>1</w:t>
-      </w:r>
-      <w:r>
-        <w:t xml:space="preserve"> </w:t>
-      </w:r>
-      <w:r>
-        <w:t>Подготовка к тестированию приложения</w:t>
+        <w:t>5.1 Подготовка к тестированию приложения</w:t>
       </w:r>
       <w:bookmarkEnd w:id="58"/>
     </w:p>
@@ -27041,6 +27063,7 @@
           <w:id w:val="-1888952324"/>
           <w:citation/>
         </w:sdtPr>
+        <w:sdtEndPr/>
         <w:sdtContent>
           <w:r>
             <w:rPr>
@@ -36051,6 +36074,7 @@
                 <w:szCs w:val="28"/>
                 <w:lang w:val="en-US"/>
               </w:rPr>
+              <w:lastRenderedPageBreak/>
               <w:t>CA-03-</w:t>
             </w:r>
             <w:r>
@@ -37426,6 +37450,7 @@
                 <w:szCs w:val="28"/>
                 <w:lang w:val="en-US"/>
               </w:rPr>
+              <w:lastRenderedPageBreak/>
               <w:t>CA-03-</w:t>
             </w:r>
             <w:r>
@@ -38503,6 +38528,7 @@
                 <w:szCs w:val="28"/>
                 <w:lang w:val="en-US"/>
               </w:rPr>
+              <w:lastRenderedPageBreak/>
               <w:t>CA-03-</w:t>
             </w:r>
             <w:r>
@@ -39845,6 +39871,7 @@
                 <w:szCs w:val="28"/>
                 <w:lang w:val="en-US"/>
               </w:rPr>
+              <w:lastRenderedPageBreak/>
               <w:t>CA-03-</w:t>
             </w:r>
             <w:r>
@@ -41530,6 +41557,7 @@
                 <w:szCs w:val="28"/>
                 <w:lang w:val="en-US"/>
               </w:rPr>
+              <w:lastRenderedPageBreak/>
               <w:t>CA-03-</w:t>
             </w:r>
             <w:r>
@@ -42040,6 +42068,7 @@
                 <w:szCs w:val="28"/>
                 <w:lang w:val="en-US"/>
               </w:rPr>
+              <w:lastRenderedPageBreak/>
               <w:t>CA-03-</w:t>
             </w:r>
             <w:r>
@@ -42636,10 +42665,7 @@
       <w:bookmarkStart w:id="60" w:name="_Toc524619602"/>
       <w:r>
         <w:lastRenderedPageBreak/>
-        <w:t xml:space="preserve">5.1 </w:t>
-      </w:r>
-      <w:r>
-        <w:t>Оценка результатов тестирования</w:t>
+        <w:t>5.1 Оценка результатов тестирования</w:t>
       </w:r>
       <w:bookmarkEnd w:id="60"/>
       <w:r>
@@ -42689,12 +42715,14 @@
           <w:docPartUnique/>
         </w:docPartObj>
       </w:sdtPr>
+      <w:sdtEndPr/>
       <w:sdtContent>
         <w:sdt>
           <w:sdtPr>
             <w:id w:val="111145805"/>
             <w:bibliography/>
           </w:sdtPr>
+          <w:sdtEndPr/>
           <w:sdtContent>
             <w:p>
               <w:pPr>
@@ -43868,7 +43896,7 @@
 </file>
 
 <file path=word/endnotes.xml><?xml version="1.0" encoding="utf-8"?>
-<w:endnotes xmlns:wpc="http://schemas.microsoft.com/office/word/2010/wordprocessingCanvas" xmlns:mc="http://schemas.openxmlformats.org/markup-compatibility/2006" xmlns:o="urn:schemas-microsoft-com:office:office" xmlns:r="http://schemas.openxmlformats.org/officeDocument/2006/relationships" xmlns:m="http://schemas.openxmlformats.org/officeDocument/2006/math" xmlns:v="urn:schemas-microsoft-com:vml" xmlns:wp14="http://schemas.microsoft.com/office/word/2010/wordprocessingDrawing" xmlns:wp="http://schemas.openxmlformats.org/drawingml/2006/wordprocessingDrawing" xmlns:w10="urn:schemas-microsoft-com:office:word" xmlns:w="http://schemas.openxmlformats.org/wordprocessingml/2006/main" xmlns:w14="http://schemas.microsoft.com/office/word/2010/wordml" xmlns:w15="http://schemas.microsoft.com/office/word/2012/wordml" xmlns:wpg="http://schemas.microsoft.com/office/word/2010/wordprocessingGroup" xmlns:wpi="http://schemas.microsoft.com/office/word/2010/wordprocessingInk" xmlns:wne="http://schemas.microsoft.com/office/word/2006/wordml" xmlns:wps="http://schemas.microsoft.com/office/word/2010/wordprocessingShape" mc:Ignorable="w14 w15 wp14">
+<w:endnotes xmlns:wpc="http://schemas.microsoft.com/office/word/2010/wordprocessingCanvas" xmlns:cx="http://schemas.microsoft.com/office/drawing/2014/chartex" xmlns:mc="http://schemas.openxmlformats.org/markup-compatibility/2006" xmlns:o="urn:schemas-microsoft-com:office:office" xmlns:r="http://schemas.openxmlformats.org/officeDocument/2006/relationships" xmlns:m="http://schemas.openxmlformats.org/officeDocument/2006/math" xmlns:v="urn:schemas-microsoft-com:vml" xmlns:wp14="http://schemas.microsoft.com/office/word/2010/wordprocessingDrawing" xmlns:wp="http://schemas.openxmlformats.org/drawingml/2006/wordprocessingDrawing" xmlns:w10="urn:schemas-microsoft-com:office:word" xmlns:w="http://schemas.openxmlformats.org/wordprocessingml/2006/main" xmlns:w14="http://schemas.microsoft.com/office/word/2010/wordml" xmlns:w15="http://schemas.microsoft.com/office/word/2012/wordml" xmlns:w16se="http://schemas.microsoft.com/office/word/2015/wordml/symex" xmlns:wpg="http://schemas.microsoft.com/office/word/2010/wordprocessingGroup" xmlns:wpi="http://schemas.microsoft.com/office/word/2010/wordprocessingInk" xmlns:wne="http://schemas.microsoft.com/office/word/2006/wordml" xmlns:wps="http://schemas.microsoft.com/office/word/2010/wordprocessingShape" mc:Ignorable="w14 w15 w16se wp14">
   <w:endnote w:type="separator" w:id="-1">
     <w:p>
       <w:pPr>
@@ -43893,7 +43921,7 @@
 </file>
 
 <file path=word/footer1.xml><?xml version="1.0" encoding="utf-8"?>
-<w:ftr xmlns:wpc="http://schemas.microsoft.com/office/word/2010/wordprocessingCanvas" xmlns:mc="http://schemas.openxmlformats.org/markup-compatibility/2006" xmlns:o="urn:schemas-microsoft-com:office:office" xmlns:r="http://schemas.openxmlformats.org/officeDocument/2006/relationships" xmlns:m="http://schemas.openxmlformats.org/officeDocument/2006/math" xmlns:v="urn:schemas-microsoft-com:vml" xmlns:wp14="http://schemas.microsoft.com/office/word/2010/wordprocessingDrawing" xmlns:wp="http://schemas.openxmlformats.org/drawingml/2006/wordprocessingDrawing" xmlns:w10="urn:schemas-microsoft-com:office:word" xmlns:w="http://schemas.openxmlformats.org/wordprocessingml/2006/main" xmlns:w14="http://schemas.microsoft.com/office/word/2010/wordml" xmlns:w15="http://schemas.microsoft.com/office/word/2012/wordml" xmlns:wpg="http://schemas.microsoft.com/office/word/2010/wordprocessingGroup" xmlns:wpi="http://schemas.microsoft.com/office/word/2010/wordprocessingInk" xmlns:wne="http://schemas.microsoft.com/office/word/2006/wordml" xmlns:wps="http://schemas.microsoft.com/office/word/2010/wordprocessingShape" mc:Ignorable="w14 w15 wp14">
+<w:ftr xmlns:wpc="http://schemas.microsoft.com/office/word/2010/wordprocessingCanvas" xmlns:cx="http://schemas.microsoft.com/office/drawing/2014/chartex" xmlns:mc="http://schemas.openxmlformats.org/markup-compatibility/2006" xmlns:o="urn:schemas-microsoft-com:office:office" xmlns:r="http://schemas.openxmlformats.org/officeDocument/2006/relationships" xmlns:m="http://schemas.openxmlformats.org/officeDocument/2006/math" xmlns:v="urn:schemas-microsoft-com:vml" xmlns:wp14="http://schemas.microsoft.com/office/word/2010/wordprocessingDrawing" xmlns:wp="http://schemas.openxmlformats.org/drawingml/2006/wordprocessingDrawing" xmlns:w10="urn:schemas-microsoft-com:office:word" xmlns:w="http://schemas.openxmlformats.org/wordprocessingml/2006/main" xmlns:w14="http://schemas.microsoft.com/office/word/2010/wordml" xmlns:w15="http://schemas.microsoft.com/office/word/2012/wordml" xmlns:w16se="http://schemas.microsoft.com/office/word/2015/wordml/symex" xmlns:wpg="http://schemas.microsoft.com/office/word/2010/wordprocessingGroup" xmlns:wpi="http://schemas.microsoft.com/office/word/2010/wordprocessingInk" xmlns:wne="http://schemas.microsoft.com/office/word/2006/wordml" xmlns:wps="http://schemas.microsoft.com/office/word/2010/wordprocessingShape" mc:Ignorable="w14 w15 w16se wp14">
   <w:p>
     <w:pPr>
       <w:pStyle w:val="ad"/>
@@ -43904,7 +43932,7 @@
 </file>
 
 <file path=word/footer2.xml><?xml version="1.0" encoding="utf-8"?>
-<w:ftr xmlns:wpc="http://schemas.microsoft.com/office/word/2010/wordprocessingCanvas" xmlns:mc="http://schemas.openxmlformats.org/markup-compatibility/2006" xmlns:o="urn:schemas-microsoft-com:office:office" xmlns:r="http://schemas.openxmlformats.org/officeDocument/2006/relationships" xmlns:m="http://schemas.openxmlformats.org/officeDocument/2006/math" xmlns:v="urn:schemas-microsoft-com:vml" xmlns:wp14="http://schemas.microsoft.com/office/word/2010/wordprocessingDrawing" xmlns:wp="http://schemas.openxmlformats.org/drawingml/2006/wordprocessingDrawing" xmlns:w10="urn:schemas-microsoft-com:office:word" xmlns:w="http://schemas.openxmlformats.org/wordprocessingml/2006/main" xmlns:w14="http://schemas.microsoft.com/office/word/2010/wordml" xmlns:w15="http://schemas.microsoft.com/office/word/2012/wordml" xmlns:wpg="http://schemas.microsoft.com/office/word/2010/wordprocessingGroup" xmlns:wpi="http://schemas.microsoft.com/office/word/2010/wordprocessingInk" xmlns:wne="http://schemas.microsoft.com/office/word/2006/wordml" xmlns:wps="http://schemas.microsoft.com/office/word/2010/wordprocessingShape" mc:Ignorable="w14 w15 wp14">
+<w:ftr xmlns:wpc="http://schemas.microsoft.com/office/word/2010/wordprocessingCanvas" xmlns:cx="http://schemas.microsoft.com/office/drawing/2014/chartex" xmlns:mc="http://schemas.openxmlformats.org/markup-compatibility/2006" xmlns:o="urn:schemas-microsoft-com:office:office" xmlns:r="http://schemas.openxmlformats.org/officeDocument/2006/relationships" xmlns:m="http://schemas.openxmlformats.org/officeDocument/2006/math" xmlns:v="urn:schemas-microsoft-com:vml" xmlns:wp14="http://schemas.microsoft.com/office/word/2010/wordprocessingDrawing" xmlns:wp="http://schemas.openxmlformats.org/drawingml/2006/wordprocessingDrawing" xmlns:w10="urn:schemas-microsoft-com:office:word" xmlns:w="http://schemas.openxmlformats.org/wordprocessingml/2006/main" xmlns:w14="http://schemas.microsoft.com/office/word/2010/wordml" xmlns:w15="http://schemas.microsoft.com/office/word/2012/wordml" xmlns:w16se="http://schemas.microsoft.com/office/word/2015/wordml/symex" xmlns:wpg="http://schemas.microsoft.com/office/word/2010/wordprocessingGroup" xmlns:wpi="http://schemas.microsoft.com/office/word/2010/wordprocessingInk" xmlns:wne="http://schemas.microsoft.com/office/word/2006/wordml" xmlns:wps="http://schemas.microsoft.com/office/word/2010/wordprocessingShape" mc:Ignorable="w14 w15 w16se wp14">
   <w:p>
     <w:pPr>
       <w:pStyle w:val="ad"/>
@@ -43923,7 +43951,7 @@
       <w:rPr>
         <w:noProof/>
       </w:rPr>
-      <w:t>22</w:t>
+      <w:t>23</w:t>
     </w:r>
     <w:r>
       <w:fldChar w:fldCharType="end"/>
@@ -43933,7 +43961,7 @@
 </file>
 
 <file path=word/footer3.xml><?xml version="1.0" encoding="utf-8"?>
-<w:ftr xmlns:wpc="http://schemas.microsoft.com/office/word/2010/wordprocessingCanvas" xmlns:mc="http://schemas.openxmlformats.org/markup-compatibility/2006" xmlns:o="urn:schemas-microsoft-com:office:office" xmlns:r="http://schemas.openxmlformats.org/officeDocument/2006/relationships" xmlns:m="http://schemas.openxmlformats.org/officeDocument/2006/math" xmlns:v="urn:schemas-microsoft-com:vml" xmlns:wp14="http://schemas.microsoft.com/office/word/2010/wordprocessingDrawing" xmlns:wp="http://schemas.openxmlformats.org/drawingml/2006/wordprocessingDrawing" xmlns:w10="urn:schemas-microsoft-com:office:word" xmlns:w="http://schemas.openxmlformats.org/wordprocessingml/2006/main" xmlns:w14="http://schemas.microsoft.com/office/word/2010/wordml" xmlns:w15="http://schemas.microsoft.com/office/word/2012/wordml" xmlns:wpg="http://schemas.microsoft.com/office/word/2010/wordprocessingGroup" xmlns:wpi="http://schemas.microsoft.com/office/word/2010/wordprocessingInk" xmlns:wne="http://schemas.microsoft.com/office/word/2006/wordml" xmlns:wps="http://schemas.microsoft.com/office/word/2010/wordprocessingShape" mc:Ignorable="w14 w15 wp14">
+<w:ftr xmlns:wpc="http://schemas.microsoft.com/office/word/2010/wordprocessingCanvas" xmlns:cx="http://schemas.microsoft.com/office/drawing/2014/chartex" xmlns:mc="http://schemas.openxmlformats.org/markup-compatibility/2006" xmlns:o="urn:schemas-microsoft-com:office:office" xmlns:r="http://schemas.openxmlformats.org/officeDocument/2006/relationships" xmlns:m="http://schemas.openxmlformats.org/officeDocument/2006/math" xmlns:v="urn:schemas-microsoft-com:vml" xmlns:wp14="http://schemas.microsoft.com/office/word/2010/wordprocessingDrawing" xmlns:wp="http://schemas.openxmlformats.org/drawingml/2006/wordprocessingDrawing" xmlns:w10="urn:schemas-microsoft-com:office:word" xmlns:w="http://schemas.openxmlformats.org/wordprocessingml/2006/main" xmlns:w14="http://schemas.microsoft.com/office/word/2010/wordml" xmlns:w15="http://schemas.microsoft.com/office/word/2012/wordml" xmlns:w16se="http://schemas.microsoft.com/office/word/2015/wordml/symex" xmlns:wpg="http://schemas.microsoft.com/office/word/2010/wordprocessingGroup" xmlns:wpi="http://schemas.microsoft.com/office/word/2010/wordprocessingInk" xmlns:wne="http://schemas.microsoft.com/office/word/2006/wordml" xmlns:wps="http://schemas.microsoft.com/office/word/2010/wordprocessingShape" mc:Ignorable="w14 w15 w16se wp14">
   <w:p>
     <w:pPr>
       <w:pStyle w:val="ad"/>
@@ -44074,7 +44102,7 @@
 </file>
 
 <file path=word/footer4.xml><?xml version="1.0" encoding="utf-8"?>
-<w:ftr xmlns:wpc="http://schemas.microsoft.com/office/word/2010/wordprocessingCanvas" xmlns:mc="http://schemas.openxmlformats.org/markup-compatibility/2006" xmlns:o="urn:schemas-microsoft-com:office:office" xmlns:r="http://schemas.openxmlformats.org/officeDocument/2006/relationships" xmlns:m="http://schemas.openxmlformats.org/officeDocument/2006/math" xmlns:v="urn:schemas-microsoft-com:vml" xmlns:wp14="http://schemas.microsoft.com/office/word/2010/wordprocessingDrawing" xmlns:wp="http://schemas.openxmlformats.org/drawingml/2006/wordprocessingDrawing" xmlns:w10="urn:schemas-microsoft-com:office:word" xmlns:w="http://schemas.openxmlformats.org/wordprocessingml/2006/main" xmlns:w14="http://schemas.microsoft.com/office/word/2010/wordml" xmlns:w15="http://schemas.microsoft.com/office/word/2012/wordml" xmlns:wpg="http://schemas.microsoft.com/office/word/2010/wordprocessingGroup" xmlns:wpi="http://schemas.microsoft.com/office/word/2010/wordprocessingInk" xmlns:wne="http://schemas.microsoft.com/office/word/2006/wordml" xmlns:wps="http://schemas.microsoft.com/office/word/2010/wordprocessingShape" mc:Ignorable="w14 w15 wp14">
+<w:ftr xmlns:wpc="http://schemas.microsoft.com/office/word/2010/wordprocessingCanvas" xmlns:cx="http://schemas.microsoft.com/office/drawing/2014/chartex" xmlns:mc="http://schemas.openxmlformats.org/markup-compatibility/2006" xmlns:o="urn:schemas-microsoft-com:office:office" xmlns:r="http://schemas.openxmlformats.org/officeDocument/2006/relationships" xmlns:m="http://schemas.openxmlformats.org/officeDocument/2006/math" xmlns:v="urn:schemas-microsoft-com:vml" xmlns:wp14="http://schemas.microsoft.com/office/word/2010/wordprocessingDrawing" xmlns:wp="http://schemas.openxmlformats.org/drawingml/2006/wordprocessingDrawing" xmlns:w10="urn:schemas-microsoft-com:office:word" xmlns:w="http://schemas.openxmlformats.org/wordprocessingml/2006/main" xmlns:w14="http://schemas.microsoft.com/office/word/2010/wordml" xmlns:w15="http://schemas.microsoft.com/office/word/2012/wordml" xmlns:w16se="http://schemas.microsoft.com/office/word/2015/wordml/symex" xmlns:wpg="http://schemas.microsoft.com/office/word/2010/wordprocessingGroup" xmlns:wpi="http://schemas.microsoft.com/office/word/2010/wordprocessingInk" xmlns:wne="http://schemas.microsoft.com/office/word/2006/wordml" xmlns:wps="http://schemas.microsoft.com/office/word/2010/wordprocessingShape" mc:Ignorable="w14 w15 w16se wp14">
   <w:p>
     <w:pPr>
       <w:pStyle w:val="ad"/>
@@ -44103,7 +44131,7 @@
 </file>
 
 <file path=word/footnotes.xml><?xml version="1.0" encoding="utf-8"?>
-<w:footnotes xmlns:wpc="http://schemas.microsoft.com/office/word/2010/wordprocessingCanvas" xmlns:mc="http://schemas.openxmlformats.org/markup-compatibility/2006" xmlns:o="urn:schemas-microsoft-com:office:office" xmlns:r="http://schemas.openxmlformats.org/officeDocument/2006/relationships" xmlns:m="http://schemas.openxmlformats.org/officeDocument/2006/math" xmlns:v="urn:schemas-microsoft-com:vml" xmlns:wp14="http://schemas.microsoft.com/office/word/2010/wordprocessingDrawing" xmlns:wp="http://schemas.openxmlformats.org/drawingml/2006/wordprocessingDrawing" xmlns:w10="urn:schemas-microsoft-com:office:word" xmlns:w="http://schemas.openxmlformats.org/wordprocessingml/2006/main" xmlns:w14="http://schemas.microsoft.com/office/word/2010/wordml" xmlns:w15="http://schemas.microsoft.com/office/word/2012/wordml" xmlns:wpg="http://schemas.microsoft.com/office/word/2010/wordprocessingGroup" xmlns:wpi="http://schemas.microsoft.com/office/word/2010/wordprocessingInk" xmlns:wne="http://schemas.microsoft.com/office/word/2006/wordml" xmlns:wps="http://schemas.microsoft.com/office/word/2010/wordprocessingShape" mc:Ignorable="w14 w15 wp14">
+<w:footnotes xmlns:wpc="http://schemas.microsoft.com/office/word/2010/wordprocessingCanvas" xmlns:cx="http://schemas.microsoft.com/office/drawing/2014/chartex" xmlns:mc="http://schemas.openxmlformats.org/markup-compatibility/2006" xmlns:o="urn:schemas-microsoft-com:office:office" xmlns:r="http://schemas.openxmlformats.org/officeDocument/2006/relationships" xmlns:m="http://schemas.openxmlformats.org/officeDocument/2006/math" xmlns:v="urn:schemas-microsoft-com:vml" xmlns:wp14="http://schemas.microsoft.com/office/word/2010/wordprocessingDrawing" xmlns:wp="http://schemas.openxmlformats.org/drawingml/2006/wordprocessingDrawing" xmlns:w10="urn:schemas-microsoft-com:office:word" xmlns:w="http://schemas.openxmlformats.org/wordprocessingml/2006/main" xmlns:w14="http://schemas.microsoft.com/office/word/2010/wordml" xmlns:w15="http://schemas.microsoft.com/office/word/2012/wordml" xmlns:w16se="http://schemas.microsoft.com/office/word/2015/wordml/symex" xmlns:wpg="http://schemas.microsoft.com/office/word/2010/wordprocessingGroup" xmlns:wpi="http://schemas.microsoft.com/office/word/2010/wordprocessingInk" xmlns:wne="http://schemas.microsoft.com/office/word/2006/wordml" xmlns:wps="http://schemas.microsoft.com/office/word/2010/wordprocessingShape" mc:Ignorable="w14 w15 w16se wp14">
   <w:footnote w:type="separator" w:id="-1">
     <w:p>
       <w:pPr>
@@ -44160,7 +44188,7 @@
 </file>
 
 <file path=word/header1.xml><?xml version="1.0" encoding="utf-8"?>
-<w:hdr xmlns:wpc="http://schemas.microsoft.com/office/word/2010/wordprocessingCanvas" xmlns:mc="http://schemas.openxmlformats.org/markup-compatibility/2006" xmlns:o="urn:schemas-microsoft-com:office:office" xmlns:r="http://schemas.openxmlformats.org/officeDocument/2006/relationships" xmlns:m="http://schemas.openxmlformats.org/officeDocument/2006/math" xmlns:v="urn:schemas-microsoft-com:vml" xmlns:wp14="http://schemas.microsoft.com/office/word/2010/wordprocessingDrawing" xmlns:wp="http://schemas.openxmlformats.org/drawingml/2006/wordprocessingDrawing" xmlns:w10="urn:schemas-microsoft-com:office:word" xmlns:w="http://schemas.openxmlformats.org/wordprocessingml/2006/main" xmlns:w14="http://schemas.microsoft.com/office/word/2010/wordml" xmlns:w15="http://schemas.microsoft.com/office/word/2012/wordml" xmlns:wpg="http://schemas.microsoft.com/office/word/2010/wordprocessingGroup" xmlns:wpi="http://schemas.microsoft.com/office/word/2010/wordprocessingInk" xmlns:wne="http://schemas.microsoft.com/office/word/2006/wordml" xmlns:wps="http://schemas.microsoft.com/office/word/2010/wordprocessingShape" mc:Ignorable="w14 w15 wp14">
+<w:hdr xmlns:wpc="http://schemas.microsoft.com/office/word/2010/wordprocessingCanvas" xmlns:cx="http://schemas.microsoft.com/office/drawing/2014/chartex" xmlns:mc="http://schemas.openxmlformats.org/markup-compatibility/2006" xmlns:o="urn:schemas-microsoft-com:office:office" xmlns:r="http://schemas.openxmlformats.org/officeDocument/2006/relationships" xmlns:m="http://schemas.openxmlformats.org/officeDocument/2006/math" xmlns:v="urn:schemas-microsoft-com:vml" xmlns:wp14="http://schemas.microsoft.com/office/word/2010/wordprocessingDrawing" xmlns:wp="http://schemas.openxmlformats.org/drawingml/2006/wordprocessingDrawing" xmlns:w10="urn:schemas-microsoft-com:office:word" xmlns:w="http://schemas.openxmlformats.org/wordprocessingml/2006/main" xmlns:w14="http://schemas.microsoft.com/office/word/2010/wordml" xmlns:w15="http://schemas.microsoft.com/office/word/2012/wordml" xmlns:w16se="http://schemas.microsoft.com/office/word/2015/wordml/symex" xmlns:wpg="http://schemas.microsoft.com/office/word/2010/wordprocessingGroup" xmlns:wpi="http://schemas.microsoft.com/office/word/2010/wordprocessingInk" xmlns:wne="http://schemas.microsoft.com/office/word/2006/wordml" xmlns:wps="http://schemas.microsoft.com/office/word/2010/wordprocessingShape" mc:Ignorable="w14 w15 w16se wp14">
   <w:p>
     <w:pPr>
       <w:pStyle w:val="ab"/>
@@ -44174,7 +44202,7 @@
 </file>
 
 <file path=word/header2.xml><?xml version="1.0" encoding="utf-8"?>
-<w:hdr xmlns:wpc="http://schemas.microsoft.com/office/word/2010/wordprocessingCanvas" xmlns:mc="http://schemas.openxmlformats.org/markup-compatibility/2006" xmlns:o="urn:schemas-microsoft-com:office:office" xmlns:r="http://schemas.openxmlformats.org/officeDocument/2006/relationships" xmlns:m="http://schemas.openxmlformats.org/officeDocument/2006/math" xmlns:v="urn:schemas-microsoft-com:vml" xmlns:wp14="http://schemas.microsoft.com/office/word/2010/wordprocessingDrawing" xmlns:wp="http://schemas.openxmlformats.org/drawingml/2006/wordprocessingDrawing" xmlns:w10="urn:schemas-microsoft-com:office:word" xmlns:w="http://schemas.openxmlformats.org/wordprocessingml/2006/main" xmlns:w14="http://schemas.microsoft.com/office/word/2010/wordml" xmlns:w15="http://schemas.microsoft.com/office/word/2012/wordml" xmlns:wpg="http://schemas.microsoft.com/office/word/2010/wordprocessingGroup" xmlns:wpi="http://schemas.microsoft.com/office/word/2010/wordprocessingInk" xmlns:wne="http://schemas.microsoft.com/office/word/2006/wordml" xmlns:wps="http://schemas.microsoft.com/office/word/2010/wordprocessingShape" mc:Ignorable="w14 w15 wp14">
+<w:hdr xmlns:wpc="http://schemas.microsoft.com/office/word/2010/wordprocessingCanvas" xmlns:cx="http://schemas.microsoft.com/office/drawing/2014/chartex" xmlns:mc="http://schemas.openxmlformats.org/markup-compatibility/2006" xmlns:o="urn:schemas-microsoft-com:office:office" xmlns:r="http://schemas.openxmlformats.org/officeDocument/2006/relationships" xmlns:m="http://schemas.openxmlformats.org/officeDocument/2006/math" xmlns:v="urn:schemas-microsoft-com:vml" xmlns:wp14="http://schemas.microsoft.com/office/word/2010/wordprocessingDrawing" xmlns:wp="http://schemas.openxmlformats.org/drawingml/2006/wordprocessingDrawing" xmlns:w10="urn:schemas-microsoft-com:office:word" xmlns:w="http://schemas.openxmlformats.org/wordprocessingml/2006/main" xmlns:w14="http://schemas.microsoft.com/office/word/2010/wordml" xmlns:w15="http://schemas.microsoft.com/office/word/2012/wordml" xmlns:w16se="http://schemas.microsoft.com/office/word/2015/wordml/symex" xmlns:wpg="http://schemas.microsoft.com/office/word/2010/wordprocessingGroup" xmlns:wpi="http://schemas.microsoft.com/office/word/2010/wordprocessingInk" xmlns:wne="http://schemas.microsoft.com/office/word/2006/wordml" xmlns:wps="http://schemas.microsoft.com/office/word/2010/wordprocessingShape" mc:Ignorable="w14 w15 w16se wp14">
   <w:p>
     <w:pPr>
       <w:pStyle w:val="ab"/>
@@ -44184,7 +44212,7 @@
 </file>
 
 <file path=word/header3.xml><?xml version="1.0" encoding="utf-8"?>
-<w:hdr xmlns:wpc="http://schemas.microsoft.com/office/word/2010/wordprocessingCanvas" xmlns:mc="http://schemas.openxmlformats.org/markup-compatibility/2006" xmlns:o="urn:schemas-microsoft-com:office:office" xmlns:r="http://schemas.openxmlformats.org/officeDocument/2006/relationships" xmlns:m="http://schemas.openxmlformats.org/officeDocument/2006/math" xmlns:v="urn:schemas-microsoft-com:vml" xmlns:wp14="http://schemas.microsoft.com/office/word/2010/wordprocessingDrawing" xmlns:wp="http://schemas.openxmlformats.org/drawingml/2006/wordprocessingDrawing" xmlns:w10="urn:schemas-microsoft-com:office:word" xmlns:w="http://schemas.openxmlformats.org/wordprocessingml/2006/main" xmlns:w14="http://schemas.microsoft.com/office/word/2010/wordml" xmlns:w15="http://schemas.microsoft.com/office/word/2012/wordml" xmlns:wpg="http://schemas.microsoft.com/office/word/2010/wordprocessingGroup" xmlns:wpi="http://schemas.microsoft.com/office/word/2010/wordprocessingInk" xmlns:wne="http://schemas.microsoft.com/office/word/2006/wordml" xmlns:wps="http://schemas.microsoft.com/office/word/2010/wordprocessingShape" mc:Ignorable="w14 w15 wp14">
+<w:hdr xmlns:wpc="http://schemas.microsoft.com/office/word/2010/wordprocessingCanvas" xmlns:cx="http://schemas.microsoft.com/office/drawing/2014/chartex" xmlns:mc="http://schemas.openxmlformats.org/markup-compatibility/2006" xmlns:o="urn:schemas-microsoft-com:office:office" xmlns:r="http://schemas.openxmlformats.org/officeDocument/2006/relationships" xmlns:m="http://schemas.openxmlformats.org/officeDocument/2006/math" xmlns:v="urn:schemas-microsoft-com:vml" xmlns:wp14="http://schemas.microsoft.com/office/word/2010/wordprocessingDrawing" xmlns:wp="http://schemas.openxmlformats.org/drawingml/2006/wordprocessingDrawing" xmlns:w10="urn:schemas-microsoft-com:office:word" xmlns:w="http://schemas.openxmlformats.org/wordprocessingml/2006/main" xmlns:w14="http://schemas.microsoft.com/office/word/2010/wordml" xmlns:w15="http://schemas.microsoft.com/office/word/2012/wordml" xmlns:w16se="http://schemas.microsoft.com/office/word/2015/wordml/symex" xmlns:wpg="http://schemas.microsoft.com/office/word/2010/wordprocessingGroup" xmlns:wpi="http://schemas.microsoft.com/office/word/2010/wordprocessingInk" xmlns:wne="http://schemas.microsoft.com/office/word/2006/wordml" xmlns:wps="http://schemas.microsoft.com/office/word/2010/wordprocessingShape" mc:Ignorable="w14 w15 w16se wp14">
   <w:p>
     <w:pPr>
       <w:pStyle w:val="ab"/>
@@ -44194,7 +44222,7 @@
 </file>
 
 <file path=word/header4.xml><?xml version="1.0" encoding="utf-8"?>
-<w:hdr xmlns:wpc="http://schemas.microsoft.com/office/word/2010/wordprocessingCanvas" xmlns:mc="http://schemas.openxmlformats.org/markup-compatibility/2006" xmlns:o="urn:schemas-microsoft-com:office:office" xmlns:r="http://schemas.openxmlformats.org/officeDocument/2006/relationships" xmlns:m="http://schemas.openxmlformats.org/officeDocument/2006/math" xmlns:v="urn:schemas-microsoft-com:vml" xmlns:wp14="http://schemas.microsoft.com/office/word/2010/wordprocessingDrawing" xmlns:wp="http://schemas.openxmlformats.org/drawingml/2006/wordprocessingDrawing" xmlns:w10="urn:schemas-microsoft-com:office:word" xmlns:w="http://schemas.openxmlformats.org/wordprocessingml/2006/main" xmlns:w14="http://schemas.microsoft.com/office/word/2010/wordml" xmlns:w15="http://schemas.microsoft.com/office/word/2012/wordml" xmlns:wpg="http://schemas.microsoft.com/office/word/2010/wordprocessingGroup" xmlns:wpi="http://schemas.microsoft.com/office/word/2010/wordprocessingInk" xmlns:wne="http://schemas.microsoft.com/office/word/2006/wordml" xmlns:wps="http://schemas.microsoft.com/office/word/2010/wordprocessingShape" mc:Ignorable="w14 w15 wp14">
+<w:hdr xmlns:wpc="http://schemas.microsoft.com/office/word/2010/wordprocessingCanvas" xmlns:cx="http://schemas.microsoft.com/office/drawing/2014/chartex" xmlns:mc="http://schemas.openxmlformats.org/markup-compatibility/2006" xmlns:o="urn:schemas-microsoft-com:office:office" xmlns:r="http://schemas.openxmlformats.org/officeDocument/2006/relationships" xmlns:m="http://schemas.openxmlformats.org/officeDocument/2006/math" xmlns:v="urn:schemas-microsoft-com:vml" xmlns:wp14="http://schemas.microsoft.com/office/word/2010/wordprocessingDrawing" xmlns:wp="http://schemas.openxmlformats.org/drawingml/2006/wordprocessingDrawing" xmlns:w10="urn:schemas-microsoft-com:office:word" xmlns:w="http://schemas.openxmlformats.org/wordprocessingml/2006/main" xmlns:w14="http://schemas.microsoft.com/office/word/2010/wordml" xmlns:w15="http://schemas.microsoft.com/office/word/2012/wordml" xmlns:w16se="http://schemas.microsoft.com/office/word/2015/wordml/symex" xmlns:wpg="http://schemas.microsoft.com/office/word/2010/wordprocessingGroup" xmlns:wpi="http://schemas.microsoft.com/office/word/2010/wordprocessingInk" xmlns:wne="http://schemas.microsoft.com/office/word/2006/wordml" xmlns:wps="http://schemas.microsoft.com/office/word/2010/wordprocessingShape" mc:Ignorable="w14 w15 w16se wp14">
   <w:p>
     <w:pPr>
       <w:pStyle w:val="ab"/>
@@ -44204,7 +44232,7 @@
 </file>
 
 <file path=word/numbering.xml><?xml version="1.0" encoding="utf-8"?>
-<w:numbering xmlns:wpc="http://schemas.microsoft.com/office/word/2010/wordprocessingCanvas" xmlns:mc="http://schemas.openxmlformats.org/markup-compatibility/2006" xmlns:o="urn:schemas-microsoft-com:office:office" xmlns:r="http://schemas.openxmlformats.org/officeDocument/2006/relationships" xmlns:m="http://schemas.openxmlformats.org/officeDocument/2006/math" xmlns:v="urn:schemas-microsoft-com:vml" xmlns:wp14="http://schemas.microsoft.com/office/word/2010/wordprocessingDrawing" xmlns:wp="http://schemas.openxmlformats.org/drawingml/2006/wordprocessingDrawing" xmlns:w10="urn:schemas-microsoft-com:office:word" xmlns:w="http://schemas.openxmlformats.org/wordprocessingml/2006/main" xmlns:w14="http://schemas.microsoft.com/office/word/2010/wordml" xmlns:w15="http://schemas.microsoft.com/office/word/2012/wordml" xmlns:wpg="http://schemas.microsoft.com/office/word/2010/wordprocessingGroup" xmlns:wpi="http://schemas.microsoft.com/office/word/2010/wordprocessingInk" xmlns:wne="http://schemas.microsoft.com/office/word/2006/wordml" xmlns:wps="http://schemas.microsoft.com/office/word/2010/wordprocessingShape" mc:Ignorable="w14 w15 wp14">
+<w:numbering xmlns:wpc="http://schemas.microsoft.com/office/word/2010/wordprocessingCanvas" xmlns:cx="http://schemas.microsoft.com/office/drawing/2014/chartex" xmlns:mc="http://schemas.openxmlformats.org/markup-compatibility/2006" xmlns:o="urn:schemas-microsoft-com:office:office" xmlns:r="http://schemas.openxmlformats.org/officeDocument/2006/relationships" xmlns:m="http://schemas.openxmlformats.org/officeDocument/2006/math" xmlns:v="urn:schemas-microsoft-com:vml" xmlns:wp14="http://schemas.microsoft.com/office/word/2010/wordprocessingDrawing" xmlns:wp="http://schemas.openxmlformats.org/drawingml/2006/wordprocessingDrawing" xmlns:w10="urn:schemas-microsoft-com:office:word" xmlns:w="http://schemas.openxmlformats.org/wordprocessingml/2006/main" xmlns:w14="http://schemas.microsoft.com/office/word/2010/wordml" xmlns:w15="http://schemas.microsoft.com/office/word/2012/wordml" xmlns:w16se="http://schemas.microsoft.com/office/word/2015/wordml/symex" xmlns:wpg="http://schemas.microsoft.com/office/word/2010/wordprocessingGroup" xmlns:wpi="http://schemas.microsoft.com/office/word/2010/wordprocessingInk" xmlns:wne="http://schemas.microsoft.com/office/word/2006/wordml" xmlns:wps="http://schemas.microsoft.com/office/word/2010/wordprocessingShape" mc:Ignorable="w14 w15 w16se wp14">
   <w:abstractNum w:abstractNumId="0" w15:restartNumberingAfterBreak="0">
     <w:nsid w:val="06952AE2"/>
     <w:multiLevelType w:val="hybridMultilevel"/>
@@ -49730,7 +49758,7 @@
 </file>
 
 <file path=word/styles.xml><?xml version="1.0" encoding="utf-8"?>
-<w:styles xmlns:mc="http://schemas.openxmlformats.org/markup-compatibility/2006" xmlns:r="http://schemas.openxmlformats.org/officeDocument/2006/relationships" xmlns:w="http://schemas.openxmlformats.org/wordprocessingml/2006/main" xmlns:w14="http://schemas.microsoft.com/office/word/2010/wordml" xmlns:w15="http://schemas.microsoft.com/office/word/2012/wordml" mc:Ignorable="w14 w15">
+<w:styles xmlns:mc="http://schemas.openxmlformats.org/markup-compatibility/2006" xmlns:r="http://schemas.openxmlformats.org/officeDocument/2006/relationships" xmlns:w="http://schemas.openxmlformats.org/wordprocessingml/2006/main" xmlns:w14="http://schemas.microsoft.com/office/word/2010/wordml" xmlns:w15="http://schemas.microsoft.com/office/word/2012/wordml" xmlns:w16se="http://schemas.microsoft.com/office/word/2015/wordml/symex" mc:Ignorable="w14 w15 w16se">
   <w:docDefaults>
     <w:rPrDefault>
       <w:rPr>
@@ -51033,7 +51061,7 @@
 </file>
 
 <file path=customXml/itemProps1.xml><?xml version="1.0" encoding="utf-8"?>
-<ds:datastoreItem xmlns:ds="http://schemas.openxmlformats.org/officeDocument/2006/customXml" ds:itemID="{51EEAB8C-901D-497A-9737-A0F1757CA807}">
+<ds:datastoreItem xmlns:ds="http://schemas.openxmlformats.org/officeDocument/2006/customXml" ds:itemID="{0351338E-34F2-4E50-87E9-FB9D74CC4FFA}">
   <ds:schemaRefs>
     <ds:schemaRef ds:uri="http://schemas.openxmlformats.org/officeDocument/2006/bibliography"/>
   </ds:schemaRefs>

</xml_diff>